<commit_message>
vGUI zu UI und taskdelayuntil
doku angehängt
</commit_message>
<xml_diff>
--- a/picalc/PiCalc.docx
+++ b/picalc/PiCalc.docx
@@ -76,11 +76,13 @@
                             <w:pPr>
                               <w:pStyle w:val="Titel"/>
                             </w:pPr>
+                            <w:proofErr w:type="spellStart"/>
                             <w:r>
-                              <w:t>Tschebyscheff Hochpass</w:t>
+                              <w:t>Calculating</w:t>
                             </w:r>
+                            <w:proofErr w:type="spellEnd"/>
                             <w:r>
-                              <w:t xml:space="preserve"> 3. Ordnung</w:t>
+                              <w:t xml:space="preserve"> PI</w:t>
                             </w:r>
                             <w:r>
                               <w:t>,</w:t>
@@ -92,7 +94,7 @@
                               <w:rPr>
                                 <w:sz w:val="32"/>
                               </w:rPr>
-                              <w:t>ein Exkurs in die Filterwelt</w:t>
+                              <w:t>mit FreeRTOS</w:t>
                             </w:r>
                           </w:p>
                         </w:txbxContent>
@@ -125,11 +127,13 @@
                       <w:pPr>
                         <w:pStyle w:val="Titel"/>
                       </w:pPr>
+                      <w:proofErr w:type="spellStart"/>
                       <w:r>
-                        <w:t>Tschebyscheff Hochpass</w:t>
+                        <w:t>Calculating</w:t>
                       </w:r>
+                      <w:proofErr w:type="spellEnd"/>
                       <w:r>
-                        <w:t xml:space="preserve"> 3. Ordnung</w:t>
+                        <w:t xml:space="preserve"> PI</w:t>
                       </w:r>
                       <w:r>
                         <w:t>,</w:t>
@@ -141,7 +145,7 @@
                         <w:rPr>
                           <w:sz w:val="32"/>
                         </w:rPr>
-                        <w:t>ein Exkurs in die Filterwelt</w:t>
+                        <w:t>mit FreeRTOS</w:t>
                       </w:r>
                     </w:p>
                   </w:txbxContent>
@@ -218,20 +222,6 @@
                           <w:p>
                             <w:pPr>
                               <w:pStyle w:val="Untertitel"/>
-                              <w:rPr>
-                                <w:b/>
-                              </w:rPr>
-                            </w:pPr>
-                            <w:r>
-                              <w:rPr>
-                                <w:b/>
-                              </w:rPr>
-                              <w:t>Semesterarbeit</w:t>
-                            </w:r>
-                          </w:p>
-                          <w:p>
-                            <w:pPr>
-                              <w:pStyle w:val="Untertitel"/>
                             </w:pPr>
                             <w:r>
                               <w:t>im Studiengang</w:t>
@@ -254,9 +244,6 @@
                           <w:p>
                             <w:pPr>
                               <w:pStyle w:val="Untertitel"/>
-                              <w:rPr>
-                                <w:b/>
-                              </w:rPr>
                             </w:pPr>
                             <w:r>
                               <w:rPr>
@@ -269,7 +256,6 @@
                                 <w:b/>
                               </w:rPr>
                               <w:br/>
-                              <w:t>Claudio Hediger</w:t>
                             </w:r>
                           </w:p>
                           <w:p>
@@ -280,7 +266,19 @@
                               </w:rPr>
                             </w:pPr>
                             <w:r>
-                              <w:t>am 8. Januar 2019</w:t>
+                              <w:t xml:space="preserve">am </w:t>
+                            </w:r>
+                            <w:r>
+                              <w:t>14</w:t>
+                            </w:r>
+                            <w:r>
+                              <w:t xml:space="preserve">. </w:t>
+                            </w:r>
+                            <w:r>
+                              <w:t>April</w:t>
+                            </w:r>
+                            <w:r>
+                              <w:t xml:space="preserve"> 2019</w:t>
                             </w:r>
                             <w:r>
                               <w:t xml:space="preserve"> </w:t>
@@ -329,20 +327,6 @@
                     <w:p>
                       <w:pPr>
                         <w:pStyle w:val="Untertitel"/>
-                        <w:rPr>
-                          <w:b/>
-                        </w:rPr>
-                      </w:pPr>
-                      <w:r>
-                        <w:rPr>
-                          <w:b/>
-                        </w:rPr>
-                        <w:t>Semesterarbeit</w:t>
-                      </w:r>
-                    </w:p>
-                    <w:p>
-                      <w:pPr>
-                        <w:pStyle w:val="Untertitel"/>
                       </w:pPr>
                       <w:r>
                         <w:t>im Studiengang</w:t>
@@ -365,9 +349,6 @@
                     <w:p>
                       <w:pPr>
                         <w:pStyle w:val="Untertitel"/>
-                        <w:rPr>
-                          <w:b/>
-                        </w:rPr>
                       </w:pPr>
                       <w:r>
                         <w:rPr>
@@ -380,7 +361,6 @@
                           <w:b/>
                         </w:rPr>
                         <w:br/>
-                        <w:t>Claudio Hediger</w:t>
                       </w:r>
                     </w:p>
                     <w:p>
@@ -391,7 +371,19 @@
                         </w:rPr>
                       </w:pPr>
                       <w:r>
-                        <w:t>am 8. Januar 2019</w:t>
+                        <w:t xml:space="preserve">am </w:t>
+                      </w:r>
+                      <w:r>
+                        <w:t>14</w:t>
+                      </w:r>
+                      <w:r>
+                        <w:t xml:space="preserve">. </w:t>
+                      </w:r>
+                      <w:r>
+                        <w:t>April</w:t>
+                      </w:r>
+                      <w:r>
+                        <w:t xml:space="preserve"> 2019</w:t>
                       </w:r>
                       <w:r>
                         <w:t xml:space="preserve"> </w:t>
@@ -500,7 +492,9 @@
                             </w:r>
                             <w:r>
                               <w:tab/>
-                              <w:t>Peter Jost</w:t>
+                            </w:r>
+                            <w:r>
+                              <w:t>Martin Burger</w:t>
                             </w:r>
                             <w:r>
                               <w:br/>
@@ -542,7 +536,9 @@
                       </w:r>
                       <w:r>
                         <w:tab/>
-                        <w:t>Peter Jost</w:t>
+                      </w:r>
+                      <w:r>
+                        <w:t>Martin Burger</w:t>
                       </w:r>
                       <w:r>
                         <w:br/>
@@ -566,52 +562,31 @@
         </w:numPr>
       </w:pPr>
       <w:bookmarkStart w:id="0" w:name="_Ref491742389"/>
-      <w:bookmarkStart w:id="1" w:name="_Toc5647185"/>
+      <w:bookmarkStart w:id="1" w:name="_Toc6135132"/>
       <w:r>
         <w:lastRenderedPageBreak/>
-        <w:t>Ehrenwörtliche Erklärung</w:t>
-      </w:r>
+        <w:t>Kurzfassung</w:t>
+      </w:r>
+      <w:bookmarkEnd w:id="0"/>
       <w:bookmarkEnd w:id="1"/>
     </w:p>
     <w:p>
       <w:r>
-        <w:t>«</w:t>
-      </w:r>
-      <w:r>
-        <w:t>Hiermit versicher</w:t>
-      </w:r>
-      <w:r>
-        <w:t>n wir</w:t>
-      </w:r>
-      <w:r>
-        <w:t xml:space="preserve">, </w:t>
-      </w:r>
-      <w:r>
-        <w:t>Philipp Eppler und Claudio Hediger</w:t>
-      </w:r>
-      <w:r>
-        <w:t xml:space="preserve">, ehrenwörtlich, dass </w:t>
-      </w:r>
-      <w:r>
-        <w:t>wir</w:t>
-      </w:r>
-      <w:r>
-        <w:t xml:space="preserve"> die vorliegende</w:t>
-      </w:r>
-      <w:r>
-        <w:t xml:space="preserve"> Arbeit</w:t>
-      </w:r>
-      <w:r>
-        <w:t xml:space="preserve"> selbstständig und ohne fremde Hilfe verfasst und keine anderen als die angegebenen Hilfsmittel benutzt habe</w:t>
-      </w:r>
-      <w:r>
-        <w:t>n</w:t>
-      </w:r>
-      <w:r>
-        <w:t>. Die Stellen der Arbeit, die dem Wortlaut oder dem Sinn nach anderen Werken entnommen wurden, sind in jedem Fall unter Angabe der Quelle kenntlich gemacht. Die Arbeit ist noch nicht veröffentlicht oder in anderer Form als Prüfungsleistung vorgelegt worden.</w:t>
-      </w:r>
-      <w:r>
-        <w:t>»</w:t>
+        <w:t xml:space="preserve">Gegenstand der hier vorgestellten Arbeit ist </w:t>
+      </w:r>
+      <w:r>
+        <w:t>die Berechnung</w:t>
+      </w:r>
+      <w:r>
+        <w:t xml:space="preserve"> von PI mittels FreeRTOS und </w:t>
+      </w:r>
+      <w:proofErr w:type="spellStart"/>
+      <w:r>
+        <w:t>EduBoard</w:t>
+      </w:r>
+      <w:proofErr w:type="spellEnd"/>
+      <w:r>
+        <w:t>. Der Algorithmus soll dabei frei ausgewählt werden und der laufend angenäherte Wert von PI auf dem LCD ausgegeben werden.</w:t>
       </w:r>
     </w:p>
     <w:p>
@@ -622,56 +597,12 @@
           <w:numId w:val="0"/>
         </w:numPr>
       </w:pPr>
-      <w:bookmarkStart w:id="2" w:name="_Toc5647186"/>
-      <w:r>
-        <w:lastRenderedPageBreak/>
-        <w:t>Kurzfassung</w:t>
-      </w:r>
-      <w:bookmarkEnd w:id="0"/>
-      <w:bookmarkEnd w:id="2"/>
-    </w:p>
-    <w:p>
-      <w:r>
-        <w:t xml:space="preserve">Gegenstand der hier vorgestellten Arbeit ist </w:t>
-      </w:r>
-      <w:r>
-        <w:t xml:space="preserve">die Berechnung, Dimensionierung, Simulation sowie der Aufbau eines aktiven Hochpassfilters </w:t>
-      </w:r>
-      <w:r>
-        <w:br/>
-      </w:r>
-      <w:r>
-        <w:t xml:space="preserve">dritter Ordnung mit Tschebyscheff Charakteristik. Die Bauteilanordnung beruht dabei auf dem bewährten </w:t>
-      </w:r>
-      <w:proofErr w:type="spellStart"/>
-      <w:r>
-        <w:t>Sallen</w:t>
-      </w:r>
-      <w:proofErr w:type="spellEnd"/>
-      <w:r>
-        <w:t xml:space="preserve">-Key </w:t>
-      </w:r>
-      <w:r>
-        <w:t>Konzept</w:t>
-      </w:r>
-      <w:r>
-        <w:t xml:space="preserve">.  </w:t>
-      </w:r>
-    </w:p>
-    <w:p>
-      <w:pPr>
-        <w:pStyle w:val="berschrift1"/>
-        <w:numPr>
-          <w:ilvl w:val="0"/>
-          <w:numId w:val="0"/>
-        </w:numPr>
-      </w:pPr>
-      <w:bookmarkStart w:id="3" w:name="_Toc5647187"/>
+      <w:bookmarkStart w:id="2" w:name="_Toc6135133"/>
       <w:r>
         <w:lastRenderedPageBreak/>
         <w:t>Inhaltsverzeichnis</w:t>
       </w:r>
-      <w:bookmarkEnd w:id="3"/>
+      <w:bookmarkEnd w:id="2"/>
     </w:p>
     <w:p>
       <w:pPr>
@@ -700,7 +631,7 @@
         <w:fldChar w:fldCharType="separate"/>
       </w:r>
       <w:r>
-        <w:t>Ehrenwörtliche Erklärung</w:t>
+        <w:t>Kurzfassung</w:t>
       </w:r>
       <w:r>
         <w:tab/>
@@ -709,7 +640,7 @@
         <w:fldChar w:fldCharType="begin"/>
       </w:r>
       <w:r>
-        <w:instrText xml:space="preserve"> PAGEREF _Toc5647185 \h </w:instrText>
+        <w:instrText xml:space="preserve"> PAGEREF _Toc6135132 \h </w:instrText>
       </w:r>
       <w:r>
         <w:fldChar w:fldCharType="separate"/>
@@ -733,7 +664,7 @@
         </w:rPr>
       </w:pPr>
       <w:r>
-        <w:t>Kurzfassung</w:t>
+        <w:t>Inhaltsverzeichnis</w:t>
       </w:r>
       <w:r>
         <w:tab/>
@@ -742,7 +673,7 @@
         <w:fldChar w:fldCharType="begin"/>
       </w:r>
       <w:r>
-        <w:instrText xml:space="preserve"> PAGEREF _Toc5647186 \h </w:instrText>
+        <w:instrText xml:space="preserve"> PAGEREF _Toc6135133 \h </w:instrText>
       </w:r>
       <w:r>
         <w:fldChar w:fldCharType="separate"/>
@@ -766,7 +697,7 @@
         </w:rPr>
       </w:pPr>
       <w:r>
-        <w:t>Inhaltsverzeichnis</w:t>
+        <w:t>Vorwort</w:t>
       </w:r>
       <w:r>
         <w:tab/>
@@ -775,7 +706,7 @@
         <w:fldChar w:fldCharType="begin"/>
       </w:r>
       <w:r>
-        <w:instrText xml:space="preserve"> PAGEREF _Toc5647187 \h </w:instrText>
+        <w:instrText xml:space="preserve"> PAGEREF _Toc6135134 \h </w:instrText>
       </w:r>
       <w:r>
         <w:fldChar w:fldCharType="separate"/>
@@ -799,16 +730,29 @@
         </w:rPr>
       </w:pPr>
       <w:r>
-        <w:t>Abkürzungsverzeichnis</w:t>
-      </w:r>
-      <w:r>
+        <w:t>1</w:t>
+      </w:r>
+      <w:r>
+        <w:rPr>
+          <w:rFonts w:asciiTheme="minorHAnsi" w:eastAsiaTheme="minorEastAsia" w:hAnsiTheme="minorHAnsi" w:cstheme="minorBidi"/>
+          <w:b w:val="0"/>
+          <w:sz w:val="22"/>
+          <w:szCs w:val="22"/>
+          <w:lang w:eastAsia="de-CH"/>
+        </w:rPr>
         <w:tab/>
       </w:r>
       <w:r>
+        <w:t>Filter</w:t>
+      </w:r>
+      <w:r>
+        <w:tab/>
+      </w:r>
+      <w:r>
         <w:fldChar w:fldCharType="begin"/>
       </w:r>
       <w:r>
-        <w:instrText xml:space="preserve"> PAGEREF _Toc5647188 \h </w:instrText>
+        <w:instrText xml:space="preserve"> PAGEREF _Toc6135135 \h </w:instrText>
       </w:r>
       <w:r>
         <w:fldChar w:fldCharType="separate"/>
@@ -832,16 +776,29 @@
         </w:rPr>
       </w:pPr>
       <w:r>
-        <w:t>Vorwort</w:t>
-      </w:r>
-      <w:r>
+        <w:t>2</w:t>
+      </w:r>
+      <w:r>
+        <w:rPr>
+          <w:rFonts w:asciiTheme="minorHAnsi" w:eastAsiaTheme="minorEastAsia" w:hAnsiTheme="minorHAnsi" w:cstheme="minorBidi"/>
+          <w:b w:val="0"/>
+          <w:sz w:val="22"/>
+          <w:szCs w:val="22"/>
+          <w:lang w:eastAsia="de-CH"/>
+        </w:rPr>
         <w:tab/>
       </w:r>
       <w:r>
+        <w:t>Fazit</w:t>
+      </w:r>
+      <w:r>
+        <w:tab/>
+      </w:r>
+      <w:r>
         <w:fldChar w:fldCharType="begin"/>
       </w:r>
       <w:r>
-        <w:instrText xml:space="preserve"> PAGEREF _Toc5647189 \h </w:instrText>
+        <w:instrText xml:space="preserve"> PAGEREF _Toc6135136 \h </w:instrText>
       </w:r>
       <w:r>
         <w:fldChar w:fldCharType="separate"/>
@@ -865,7 +822,7 @@
         </w:rPr>
       </w:pPr>
       <w:r>
-        <w:t>1</w:t>
+        <w:t>3</w:t>
       </w:r>
       <w:r>
         <w:rPr>
@@ -878,7 +835,7 @@
         <w:tab/>
       </w:r>
       <w:r>
-        <w:t>Filter</w:t>
+        <w:t>Reflexion</w:t>
       </w:r>
       <w:r>
         <w:tab/>
@@ -887,7 +844,7 @@
         <w:fldChar w:fldCharType="begin"/>
       </w:r>
       <w:r>
-        <w:instrText xml:space="preserve"> PAGEREF _Toc5647190 \h </w:instrText>
+        <w:instrText xml:space="preserve"> PAGEREF _Toc6135137 \h </w:instrText>
       </w:r>
       <w:r>
         <w:fldChar w:fldCharType="separate"/>
@@ -901,103 +858,7 @@
     </w:p>
     <w:p>
       <w:pPr>
-        <w:pStyle w:val="Verzeichnis1"/>
-        <w:rPr>
-          <w:rFonts w:asciiTheme="minorHAnsi" w:eastAsiaTheme="minorEastAsia" w:hAnsiTheme="minorHAnsi" w:cstheme="minorBidi"/>
-          <w:b w:val="0"/>
-          <w:sz w:val="22"/>
-          <w:szCs w:val="22"/>
-          <w:lang w:eastAsia="de-CH"/>
-        </w:rPr>
-      </w:pPr>
-      <w:r>
-        <w:t>2</w:t>
-      </w:r>
-      <w:r>
-        <w:rPr>
-          <w:rFonts w:asciiTheme="minorHAnsi" w:eastAsiaTheme="minorEastAsia" w:hAnsiTheme="minorHAnsi" w:cstheme="minorBidi"/>
-          <w:b w:val="0"/>
-          <w:sz w:val="22"/>
-          <w:szCs w:val="22"/>
-          <w:lang w:eastAsia="de-CH"/>
-        </w:rPr>
-        <w:tab/>
-      </w:r>
-      <w:r>
-        <w:t>Fazit</w:t>
-      </w:r>
-      <w:r>
-        <w:tab/>
-      </w:r>
-      <w:r>
-        <w:fldChar w:fldCharType="begin"/>
-      </w:r>
-      <w:r>
-        <w:instrText xml:space="preserve"> PAGEREF _Toc5647191 \h </w:instrText>
-      </w:r>
-      <w:r>
-        <w:fldChar w:fldCharType="separate"/>
-      </w:r>
-      <w:r>
-        <w:t>8</w:t>
-      </w:r>
-      <w:r>
-        <w:fldChar w:fldCharType="end"/>
-      </w:r>
-    </w:p>
-    <w:p>
-      <w:pPr>
-        <w:pStyle w:val="Verzeichnis1"/>
-        <w:rPr>
-          <w:rFonts w:asciiTheme="minorHAnsi" w:eastAsiaTheme="minorEastAsia" w:hAnsiTheme="minorHAnsi" w:cstheme="minorBidi"/>
-          <w:b w:val="0"/>
-          <w:sz w:val="22"/>
-          <w:szCs w:val="22"/>
-          <w:lang w:eastAsia="de-CH"/>
-        </w:rPr>
-      </w:pPr>
-      <w:r>
-        <w:t>3</w:t>
-      </w:r>
-      <w:r>
-        <w:rPr>
-          <w:rFonts w:asciiTheme="minorHAnsi" w:eastAsiaTheme="minorEastAsia" w:hAnsiTheme="minorHAnsi" w:cstheme="minorBidi"/>
-          <w:b w:val="0"/>
-          <w:sz w:val="22"/>
-          <w:szCs w:val="22"/>
-          <w:lang w:eastAsia="de-CH"/>
-        </w:rPr>
-        <w:tab/>
-      </w:r>
-      <w:r>
-        <w:t>Reflexion</w:t>
-      </w:r>
-      <w:r>
-        <w:tab/>
-      </w:r>
-      <w:r>
-        <w:fldChar w:fldCharType="begin"/>
-      </w:r>
-      <w:r>
-        <w:instrText xml:space="preserve"> PAGEREF _Toc5647192 \h </w:instrText>
-      </w:r>
-      <w:r>
-        <w:fldChar w:fldCharType="separate"/>
-      </w:r>
-      <w:r>
-        <w:t>9</w:t>
-      </w:r>
-      <w:r>
-        <w:fldChar w:fldCharType="end"/>
-      </w:r>
-    </w:p>
-    <w:p>
-      <w:pPr>
         <w:pStyle w:val="berschrift1"/>
-        <w:numPr>
-          <w:ilvl w:val="0"/>
-          <w:numId w:val="0"/>
-        </w:numPr>
       </w:pPr>
       <w:r>
         <w:rPr>
@@ -1007,710 +868,2031 @@
         <w:lastRenderedPageBreak/>
         <w:fldChar w:fldCharType="end"/>
       </w:r>
-      <w:bookmarkStart w:id="4" w:name="_Toc5647188"/>
-      <w:r>
-        <w:t>Abkürzungsverzeichnis</w:t>
-      </w:r>
-      <w:bookmarkEnd w:id="4"/>
+      <w:r>
+        <w:t>Algorithmus</w:t>
+      </w:r>
     </w:p>
     <w:p>
-      <w:pPr>
-        <w:tabs>
-          <w:tab w:val="left" w:pos="1440"/>
-        </w:tabs>
-      </w:pPr>
-      <w:r>
-        <w:t>DSP</w:t>
-      </w:r>
-      <w:r>
-        <w:tab/>
-        <w:t xml:space="preserve">Digital </w:t>
-      </w:r>
+      <w:r>
+        <w:t>Für die Berechnung von PI wurde die Leibniz-Reihe eingesetzt. Diese ist zwar nicht sehr effizient, aber er ist sehr leicht einzusetzen und benötigt wenig C-Code.</w:t>
+      </w:r>
+    </w:p>
+    <w:p>
+      <w:pPr>
+        <w:spacing w:before="0" w:line="240" w:lineRule="auto"/>
+        <w:jc w:val="left"/>
+      </w:pPr>
+    </w:p>
+    <w:p>
+      <w:pPr>
+        <w:spacing w:before="0" w:line="240" w:lineRule="auto"/>
+        <w:jc w:val="left"/>
+      </w:pPr>
+      <w:r>
+        <w:drawing>
+          <wp:inline distT="0" distB="0" distL="0" distR="0" wp14:anchorId="0BDE4CBB" wp14:editId="573025E0">
+            <wp:extent cx="4661658" cy="749053"/>
+            <wp:effectExtent l="0" t="0" r="5715" b="0"/>
+            <wp:docPr id="5" name="Grafik 5"/>
+            <wp:cNvGraphicFramePr>
+              <a:graphicFrameLocks xmlns:a="http://schemas.openxmlformats.org/drawingml/2006/main" noChangeAspect="1"/>
+            </wp:cNvGraphicFramePr>
+            <a:graphic xmlns:a="http://schemas.openxmlformats.org/drawingml/2006/main">
+              <a:graphicData uri="http://schemas.openxmlformats.org/drawingml/2006/picture">
+                <pic:pic xmlns:pic="http://schemas.openxmlformats.org/drawingml/2006/picture">
+                  <pic:nvPicPr>
+                    <pic:cNvPr id="1" name=""/>
+                    <pic:cNvPicPr/>
+                  </pic:nvPicPr>
+                  <pic:blipFill>
+                    <a:blip r:embed="rId8"/>
+                    <a:stretch>
+                      <a:fillRect/>
+                    </a:stretch>
+                  </pic:blipFill>
+                  <pic:spPr>
+                    <a:xfrm>
+                      <a:off x="0" y="0"/>
+                      <a:ext cx="4683389" cy="752545"/>
+                    </a:xfrm>
+                    <a:prstGeom prst="rect">
+                      <a:avLst/>
+                    </a:prstGeom>
+                  </pic:spPr>
+                </pic:pic>
+              </a:graphicData>
+            </a:graphic>
+          </wp:inline>
+        </w:drawing>
+      </w:r>
+    </w:p>
+    <w:p>
+      <w:pPr>
+        <w:spacing w:before="0" w:line="240" w:lineRule="auto"/>
+        <w:jc w:val="left"/>
+      </w:pPr>
+      <w:r>
+        <w:t xml:space="preserve">Quelle: </w:t>
+      </w:r>
+      <w:hyperlink r:id="rId9" w:history="1">
+        <w:r>
+          <w:rPr>
+            <w:rStyle w:val="Hyperlink"/>
+          </w:rPr>
+          <w:t>https://de.wikipedia.org/wiki/Leibniz-Reihe</w:t>
+        </w:r>
+      </w:hyperlink>
+    </w:p>
+    <w:p>
+      <w:pPr>
+        <w:spacing w:before="0" w:line="240" w:lineRule="auto"/>
+        <w:jc w:val="left"/>
+      </w:pPr>
+    </w:p>
+    <w:p>
+      <w:pPr>
+        <w:spacing w:before="0" w:line="240" w:lineRule="auto"/>
+        <w:jc w:val="left"/>
+      </w:pPr>
+    </w:p>
+    <w:p>
+      <w:pPr>
+        <w:spacing w:before="0" w:line="240" w:lineRule="auto"/>
+        <w:jc w:val="left"/>
+      </w:pPr>
+    </w:p>
+    <w:p>
+      <w:pPr>
+        <w:pStyle w:val="berschrift1"/>
+      </w:pPr>
+      <w:r>
+        <w:lastRenderedPageBreak/>
+        <w:t>Tasks</w:t>
+      </w:r>
+    </w:p>
+    <w:p>
+      <w:pPr>
+        <w:pStyle w:val="berschrift2"/>
+      </w:pPr>
       <w:proofErr w:type="spellStart"/>
       <w:r>
-        <w:t>signal</w:t>
-      </w:r>
-      <w:proofErr w:type="spellEnd"/>
-      <w:r>
-        <w:t xml:space="preserve"> </w:t>
-      </w:r>
-      <w:proofErr w:type="spellStart"/>
-      <w:r>
-        <w:t>processor</w:t>
+        <w:t>vButton</w:t>
       </w:r>
       <w:proofErr w:type="spellEnd"/>
     </w:p>
     <w:p>
-      <w:pPr>
-        <w:tabs>
-          <w:tab w:val="left" w:pos="1440"/>
-        </w:tabs>
-      </w:pPr>
-      <w:r>
-        <w:t>DSO</w:t>
-      </w:r>
-      <w:r>
-        <w:tab/>
-        <w:t xml:space="preserve">Digital </w:t>
-      </w:r>
-      <w:proofErr w:type="spellStart"/>
-      <w:r>
-        <w:t>storage</w:t>
-      </w:r>
-      <w:proofErr w:type="spellEnd"/>
-      <w:r>
-        <w:t xml:space="preserve"> </w:t>
-      </w:r>
-      <w:proofErr w:type="spellStart"/>
-      <w:r>
-        <w:t>oscilloscope</w:t>
-      </w:r>
-      <w:proofErr w:type="spellEnd"/>
-    </w:p>
-    <w:p>
-      <w:pPr>
-        <w:tabs>
-          <w:tab w:val="left" w:pos="1440"/>
-        </w:tabs>
-      </w:pPr>
-      <w:r>
-        <w:t>FIR</w:t>
-      </w:r>
-      <w:r>
-        <w:tab/>
-        <w:t xml:space="preserve">Finite </w:t>
-      </w:r>
-      <w:proofErr w:type="spellStart"/>
-      <w:r>
-        <w:t>impulse</w:t>
-      </w:r>
-      <w:proofErr w:type="spellEnd"/>
-      <w:r>
-        <w:t xml:space="preserve"> </w:t>
-      </w:r>
-      <w:proofErr w:type="spellStart"/>
-      <w:r>
-        <w:t>response</w:t>
-      </w:r>
-      <w:proofErr w:type="spellEnd"/>
-    </w:p>
-    <w:p>
-      <w:pPr>
-        <w:tabs>
-          <w:tab w:val="left" w:pos="1440"/>
-        </w:tabs>
-      </w:pPr>
-      <w:r>
-        <w:t>FPGA</w:t>
-      </w:r>
-      <w:r>
-        <w:tab/>
-        <w:t xml:space="preserve">Field </w:t>
-      </w:r>
-      <w:proofErr w:type="spellStart"/>
-      <w:r>
-        <w:t>programmable</w:t>
-      </w:r>
-      <w:proofErr w:type="spellEnd"/>
-      <w:r>
-        <w:t xml:space="preserve"> </w:t>
-      </w:r>
-      <w:proofErr w:type="spellStart"/>
-      <w:r>
-        <w:t>gate</w:t>
-      </w:r>
-      <w:proofErr w:type="spellEnd"/>
-      <w:r>
-        <w:t xml:space="preserve"> </w:t>
-      </w:r>
-      <w:proofErr w:type="spellStart"/>
-      <w:r>
-        <w:t>array</w:t>
-      </w:r>
-      <w:proofErr w:type="spellEnd"/>
-    </w:p>
-    <w:p>
-      <w:pPr>
-        <w:tabs>
-          <w:tab w:val="left" w:pos="1440"/>
-        </w:tabs>
-      </w:pPr>
-      <w:r>
-        <w:t>HF</w:t>
-      </w:r>
-      <w:r>
-        <w:tab/>
-        <w:t>Hochfrequenz</w:t>
-      </w:r>
-    </w:p>
-    <w:p>
-      <w:pPr>
-        <w:tabs>
-          <w:tab w:val="left" w:pos="1440"/>
-        </w:tabs>
-      </w:pPr>
-      <w:r>
-        <w:t>SDR</w:t>
-      </w:r>
-      <w:r>
-        <w:tab/>
-        <w:t xml:space="preserve">Software </w:t>
-      </w:r>
-      <w:proofErr w:type="spellStart"/>
-      <w:r>
-        <w:t>defined</w:t>
-      </w:r>
-      <w:proofErr w:type="spellEnd"/>
-      <w:r>
-        <w:t xml:space="preserve"> Radio</w:t>
-      </w:r>
-    </w:p>
-    <w:p>
-      <w:pPr>
-        <w:tabs>
-          <w:tab w:val="left" w:pos="1440"/>
-        </w:tabs>
-      </w:pPr>
-      <w:r>
-        <w:t>VCVS</w:t>
-      </w:r>
-      <w:r>
-        <w:tab/>
-      </w:r>
-      <w:proofErr w:type="spellStart"/>
-      <w:r>
-        <w:t>Voltage</w:t>
-      </w:r>
-      <w:proofErr w:type="spellEnd"/>
-      <w:r>
-        <w:t xml:space="preserve"> </w:t>
-      </w:r>
-      <w:proofErr w:type="spellStart"/>
-      <w:r>
-        <w:t>Controlled</w:t>
-      </w:r>
-      <w:proofErr w:type="spellEnd"/>
-      <w:r>
-        <w:t xml:space="preserve"> </w:t>
-      </w:r>
-      <w:proofErr w:type="spellStart"/>
-      <w:r>
-        <w:t>Voltage</w:t>
-      </w:r>
-      <w:proofErr w:type="spellEnd"/>
-      <w:r>
-        <w:t xml:space="preserve"> Source</w:t>
-      </w:r>
-    </w:p>
-    <w:p>
-      <w:pPr>
-        <w:tabs>
-          <w:tab w:val="left" w:pos="1440"/>
-        </w:tabs>
-      </w:pPr>
-      <w:r>
-        <w:t>WLAN</w:t>
-      </w:r>
-      <w:r>
-        <w:tab/>
-        <w:t xml:space="preserve">Wireless </w:t>
-      </w:r>
-      <w:proofErr w:type="spellStart"/>
-      <w:r>
-        <w:t>local</w:t>
-      </w:r>
-      <w:proofErr w:type="spellEnd"/>
-      <w:r>
-        <w:t xml:space="preserve"> </w:t>
-      </w:r>
-      <w:proofErr w:type="spellStart"/>
-      <w:r>
-        <w:t>area</w:t>
-      </w:r>
-      <w:proofErr w:type="spellEnd"/>
-      <w:r>
-        <w:t xml:space="preserve"> network</w:t>
-      </w:r>
-    </w:p>
-    <w:p>
-      <w:pPr>
-        <w:pStyle w:val="berschrift1"/>
-        <w:numPr>
-          <w:ilvl w:val="0"/>
-          <w:numId w:val="0"/>
-        </w:numPr>
-      </w:pPr>
-      <w:bookmarkStart w:id="5" w:name="_Toc5647189"/>
-      <w:r>
-        <w:lastRenderedPageBreak/>
-        <w:t>Vorwort</w:t>
-      </w:r>
-      <w:bookmarkEnd w:id="5"/>
-    </w:p>
-    <w:p>
-      <w:bookmarkStart w:id="6" w:name="_GoBack"/>
-      <w:bookmarkEnd w:id="6"/>
-      <w:r>
-        <w:t xml:space="preserve"> </w:t>
-      </w:r>
-    </w:p>
-    <w:p>
-      <w:pPr>
-        <w:pStyle w:val="berschrift1"/>
-      </w:pPr>
-      <w:bookmarkStart w:id="7" w:name="_Toc5647190"/>
-      <w:r>
-        <w:lastRenderedPageBreak/>
-        <w:t>Filter</w:t>
-      </w:r>
-      <w:bookmarkEnd w:id="7"/>
-    </w:p>
-    <w:p>
-      <w:proofErr w:type="spellStart"/>
-      <w:r>
-        <w:t>genschaften</w:t>
-      </w:r>
-      <w:proofErr w:type="spellEnd"/>
-      <w:r>
-        <w:t xml:space="preserve"> kurz beschrieben. </w:t>
-      </w:r>
-    </w:p>
-    <w:p>
-      <w:pPr>
-        <w:spacing w:before="0" w:line="240" w:lineRule="auto"/>
-        <w:jc w:val="left"/>
-      </w:pPr>
-      <w:r>
-        <w:br w:type="page"/>
-      </w:r>
-    </w:p>
-    <w:p>
-      <w:pPr>
-        <w:pStyle w:val="berschrift1"/>
-      </w:pPr>
-      <w:bookmarkStart w:id="8" w:name="_Toc5647191"/>
-      <w:r>
-        <w:lastRenderedPageBreak/>
-        <w:t>Fazit</w:t>
-      </w:r>
-      <w:bookmarkEnd w:id="8"/>
-    </w:p>
-    <w:p>
-      <w:r>
-        <w:t>Die aufgebaute und ausgemessene Schaltung kommt sehr nahe an die ideale</w:t>
-      </w:r>
-      <w:r>
-        <w:t xml:space="preserve">, berechnete </w:t>
-      </w:r>
-      <w:r>
-        <w:t xml:space="preserve">Kennlinie heran. </w:t>
-      </w:r>
-    </w:p>
-    <w:p>
-      <w:r>
-        <w:t>Alle Vorgaben aus der Aufgabenstellung wurden erfüllt:</w:t>
-      </w:r>
-    </w:p>
-    <w:tbl>
-      <w:tblPr>
-        <w:tblStyle w:val="Tabellenraster"/>
-        <w:tblW w:w="0" w:type="auto"/>
-        <w:tblBorders>
-          <w:top w:val="none" w:sz="0" w:space="0" w:color="auto"/>
-          <w:left w:val="none" w:sz="0" w:space="0" w:color="auto"/>
-          <w:bottom w:val="none" w:sz="0" w:space="0" w:color="auto"/>
-          <w:right w:val="none" w:sz="0" w:space="0" w:color="auto"/>
-          <w:insideH w:val="none" w:sz="0" w:space="0" w:color="auto"/>
-          <w:insideV w:val="none" w:sz="0" w:space="0" w:color="auto"/>
-        </w:tblBorders>
-        <w:tblLook w:val="04A0" w:firstRow="1" w:lastRow="0" w:firstColumn="1" w:lastColumn="0" w:noHBand="0" w:noVBand="1"/>
-      </w:tblPr>
-      <w:tblGrid>
-        <w:gridCol w:w="3539"/>
-        <w:gridCol w:w="1423"/>
-        <w:gridCol w:w="708"/>
-      </w:tblGrid>
-      <w:tr>
-        <w:tc>
-          <w:tcPr>
-            <w:tcW w:w="3539" w:type="dxa"/>
-            <w:vAlign w:val="center"/>
-          </w:tcPr>
-          <w:p>
-            <w:pPr>
-              <w:jc w:val="left"/>
-            </w:pPr>
-            <w:r>
-              <w:t>Grenzfrequenz: 50kHz</w:t>
-            </w:r>
-          </w:p>
-        </w:tc>
-        <w:tc>
-          <w:tcPr>
-            <w:tcW w:w="1423" w:type="dxa"/>
-            <w:vAlign w:val="center"/>
-          </w:tcPr>
-          <w:p>
-            <w:pPr>
-              <w:jc w:val="left"/>
-            </w:pPr>
-            <w:r>
-              <w:t>50kHz</w:t>
-            </w:r>
-          </w:p>
-        </w:tc>
-        <w:tc>
-          <w:tcPr>
-            <w:tcW w:w="708" w:type="dxa"/>
-            <w:vAlign w:val="center"/>
-          </w:tcPr>
-          <w:p>
-            <w:pPr>
-              <w:jc w:val="left"/>
-            </w:pPr>
-            <w:r>
-              <w:rPr>
-                <w:noProof/>
-              </w:rPr>
-              <w:drawing>
-                <wp:inline distT="0" distB="0" distL="0" distR="0" wp14:anchorId="511B1E03" wp14:editId="185B3C26">
-                  <wp:extent cx="287079" cy="287079"/>
-                  <wp:effectExtent l="0" t="0" r="0" b="0"/>
-                  <wp:docPr id="23" name="Grafik 23" descr="C:\Users\PhilippAdmin\AppData\Local\Microsoft\Windows\INetCache\Content.MSO\82B4211B.tmp"/>
-                  <wp:cNvGraphicFramePr>
-                    <a:graphicFrameLocks xmlns:a="http://schemas.openxmlformats.org/drawingml/2006/main" noChangeAspect="1"/>
-                  </wp:cNvGraphicFramePr>
-                  <a:graphic xmlns:a="http://schemas.openxmlformats.org/drawingml/2006/main">
-                    <a:graphicData uri="http://schemas.openxmlformats.org/drawingml/2006/picture">
-                      <pic:pic xmlns:pic="http://schemas.openxmlformats.org/drawingml/2006/picture">
-                        <pic:nvPicPr>
-                          <pic:cNvPr id="0" name="Picture 1" descr="C:\Users\PhilippAdmin\AppData\Local\Microsoft\Windows\INetCache\Content.MSO\82B4211B.tmp"/>
-                          <pic:cNvPicPr>
-                            <a:picLocks noChangeAspect="1" noChangeArrowheads="1"/>
-                          </pic:cNvPicPr>
-                        </pic:nvPicPr>
-                        <pic:blipFill>
-                          <a:blip r:embed="rId8" cstate="print">
-                            <a:extLst>
-                              <a:ext uri="{28A0092B-C50C-407E-A947-70E740481C1C}">
-                                <a14:useLocalDpi xmlns:a14="http://schemas.microsoft.com/office/drawing/2010/main" val="0"/>
-                              </a:ext>
-                            </a:extLst>
-                          </a:blip>
-                          <a:srcRect/>
-                          <a:stretch>
-                            <a:fillRect/>
-                          </a:stretch>
-                        </pic:blipFill>
-                        <pic:spPr bwMode="auto">
+      <w:r>
+        <w:rPr>
+          <w:noProof/>
+        </w:rPr>
+        <mc:AlternateContent>
+          <mc:Choice Requires="wpc">
+            <w:drawing>
+              <wp:inline distT="0" distB="0" distL="0" distR="0" wp14:anchorId="3F443C4F" wp14:editId="3F08A62F">
+                <wp:extent cx="5486400" cy="7997208"/>
+                <wp:effectExtent l="0" t="0" r="0" b="0"/>
+                <wp:docPr id="6" name="Zeichenbereich 6"/>
+                <wp:cNvGraphicFramePr>
+                  <a:graphicFrameLocks xmlns:a="http://schemas.openxmlformats.org/drawingml/2006/main" noChangeAspect="1"/>
+                </wp:cNvGraphicFramePr>
+                <a:graphic xmlns:a="http://schemas.openxmlformats.org/drawingml/2006/main">
+                  <a:graphicData uri="http://schemas.microsoft.com/office/word/2010/wordprocessingCanvas">
+                    <wpc:wpc>
+                      <wpc:bg/>
+                      <wpc:whole/>
+                      <wps:wsp>
+                        <wps:cNvPr id="7" name="Flussdiagramm: Vordefinierter Prozess 7"/>
+                        <wps:cNvSpPr/>
+                        <wps:spPr>
                           <a:xfrm>
-                            <a:off x="0" y="0"/>
-                            <a:ext cx="289268" cy="289268"/>
+                            <a:off x="1839205" y="181356"/>
+                            <a:ext cx="1379220" cy="495622"/>
+                          </a:xfrm>
+                          <a:prstGeom prst="flowChartPredefinedProcess">
+                            <a:avLst/>
+                          </a:prstGeom>
+                        </wps:spPr>
+                        <wps:style>
+                          <a:lnRef idx="2">
+                            <a:schemeClr val="accent1">
+                              <a:shade val="50000"/>
+                            </a:schemeClr>
+                          </a:lnRef>
+                          <a:fillRef idx="1">
+                            <a:schemeClr val="accent1"/>
+                          </a:fillRef>
+                          <a:effectRef idx="0">
+                            <a:schemeClr val="accent1"/>
+                          </a:effectRef>
+                          <a:fontRef idx="minor">
+                            <a:schemeClr val="lt1"/>
+                          </a:fontRef>
+                        </wps:style>
+                        <wps:txbx>
+                          <w:txbxContent>
+                            <w:p>
+                              <w:pPr>
+                                <w:pStyle w:val="Diagrammtext"/>
+                                <w:rPr>
+                                  <w:sz w:val="18"/>
+                                </w:rPr>
+                              </w:pPr>
+                              <w:proofErr w:type="spellStart"/>
+                              <w:r>
+                                <w:t>initButtons</w:t>
+                              </w:r>
+                              <w:proofErr w:type="spellEnd"/>
+                            </w:p>
+                          </w:txbxContent>
+                        </wps:txbx>
+                        <wps:bodyPr rot="0" spcFirstLastPara="0" vertOverflow="overflow" horzOverflow="overflow" vert="horz" wrap="square" lIns="0" tIns="0" rIns="0" bIns="0" numCol="1" spcCol="0" rtlCol="0" fromWordArt="0" anchor="ctr" anchorCtr="0" forceAA="0" compatLnSpc="1">
+                          <a:prstTxWarp prst="textNoShape">
+                            <a:avLst/>
+                          </a:prstTxWarp>
+                          <a:noAutofit/>
+                        </wps:bodyPr>
+                      </wps:wsp>
+                      <wps:wsp>
+                        <wps:cNvPr id="8" name="Flussdiagramm: Verzweigung 8"/>
+                        <wps:cNvSpPr/>
+                        <wps:spPr>
+                          <a:xfrm>
+                            <a:off x="1492251" y="1675766"/>
+                            <a:ext cx="2065446" cy="920512"/>
+                          </a:xfrm>
+                          <a:prstGeom prst="flowChartDecision">
+                            <a:avLst/>
+                          </a:prstGeom>
+                        </wps:spPr>
+                        <wps:style>
+                          <a:lnRef idx="2">
+                            <a:schemeClr val="accent1">
+                              <a:shade val="50000"/>
+                            </a:schemeClr>
+                          </a:lnRef>
+                          <a:fillRef idx="1">
+                            <a:schemeClr val="accent1"/>
+                          </a:fillRef>
+                          <a:effectRef idx="0">
+                            <a:schemeClr val="accent1"/>
+                          </a:effectRef>
+                          <a:fontRef idx="minor">
+                            <a:schemeClr val="lt1"/>
+                          </a:fontRef>
+                        </wps:style>
+                        <wps:txbx>
+                          <w:txbxContent>
+                            <w:p>
+                              <w:pPr>
+                                <w:pStyle w:val="Diagrammtext"/>
+                              </w:pPr>
+                              <w:r>
+                                <w:t>BUTTON1</w:t>
+                              </w:r>
+                            </w:p>
+                            <w:p>
+                              <w:pPr>
+                                <w:pStyle w:val="Diagrammtext"/>
+                              </w:pPr>
+                              <w:proofErr w:type="spellStart"/>
+                              <w:r>
+                                <w:t>short</w:t>
+                              </w:r>
+                              <w:proofErr w:type="spellEnd"/>
+                              <w:r>
+                                <w:t xml:space="preserve"> </w:t>
+                              </w:r>
+                              <w:proofErr w:type="spellStart"/>
+                              <w:r>
+                                <w:t>pressed</w:t>
+                              </w:r>
+                              <w:proofErr w:type="spellEnd"/>
+                              <w:r>
+                                <w:t>?</w:t>
+                              </w:r>
+                            </w:p>
+                          </w:txbxContent>
+                        </wps:txbx>
+                        <wps:bodyPr rot="0" spcFirstLastPara="0" vertOverflow="overflow" horzOverflow="overflow" vert="horz" wrap="square" lIns="0" tIns="0" rIns="0" bIns="0" numCol="1" spcCol="0" rtlCol="0" fromWordArt="0" anchor="ctr" anchorCtr="0" forceAA="0" compatLnSpc="1">
+                          <a:prstTxWarp prst="textNoShape">
+                            <a:avLst/>
+                          </a:prstTxWarp>
+                          <a:noAutofit/>
+                        </wps:bodyPr>
+                      </wps:wsp>
+                      <wps:wsp>
+                        <wps:cNvPr id="11" name="Gerade Verbindung mit Pfeil 11"/>
+                        <wps:cNvCnPr>
+                          <a:stCxn id="7" idx="2"/>
+                          <a:endCxn id="48" idx="0"/>
+                        </wps:cNvCnPr>
+                        <wps:spPr>
+                          <a:xfrm flipH="1">
+                            <a:off x="2525328" y="676978"/>
+                            <a:ext cx="3487" cy="309197"/>
+                          </a:xfrm>
+                          <a:prstGeom prst="straightConnector1">
+                            <a:avLst/>
+                          </a:prstGeom>
+                          <a:ln>
+                            <a:tailEnd type="triangle"/>
+                          </a:ln>
+                        </wps:spPr>
+                        <wps:style>
+                          <a:lnRef idx="1">
+                            <a:schemeClr val="accent1"/>
+                          </a:lnRef>
+                          <a:fillRef idx="0">
+                            <a:schemeClr val="accent1"/>
+                          </a:fillRef>
+                          <a:effectRef idx="0">
+                            <a:schemeClr val="accent1"/>
+                          </a:effectRef>
+                          <a:fontRef idx="minor">
+                            <a:schemeClr val="tx1"/>
+                          </a:fontRef>
+                        </wps:style>
+                        <wps:bodyPr/>
+                      </wps:wsp>
+                      <wps:wsp>
+                        <wps:cNvPr id="12" name="Flussdiagramm: Prozess 12"/>
+                        <wps:cNvSpPr/>
+                        <wps:spPr>
+                          <a:xfrm>
+                            <a:off x="219572" y="2251887"/>
+                            <a:ext cx="1262832" cy="435799"/>
+                          </a:xfrm>
+                          <a:prstGeom prst="flowChartProcess">
+                            <a:avLst/>
+                          </a:prstGeom>
+                        </wps:spPr>
+                        <wps:style>
+                          <a:lnRef idx="2">
+                            <a:schemeClr val="accent1">
+                              <a:shade val="50000"/>
+                            </a:schemeClr>
+                          </a:lnRef>
+                          <a:fillRef idx="1">
+                            <a:schemeClr val="accent1"/>
+                          </a:fillRef>
+                          <a:effectRef idx="0">
+                            <a:schemeClr val="accent1"/>
+                          </a:effectRef>
+                          <a:fontRef idx="minor">
+                            <a:schemeClr val="lt1"/>
+                          </a:fontRef>
+                        </wps:style>
+                        <wps:txbx>
+                          <w:txbxContent>
+                            <w:p>
+                              <w:pPr>
+                                <w:pStyle w:val="Diagrammtext"/>
+                              </w:pPr>
+                              <w:r>
+                                <w:t>STARTCALC = 1</w:t>
+                              </w:r>
+                            </w:p>
+                          </w:txbxContent>
+                        </wps:txbx>
+                        <wps:bodyPr rot="0" spcFirstLastPara="0" vertOverflow="overflow" horzOverflow="overflow" vert="horz" wrap="square" lIns="0" tIns="0" rIns="0" bIns="0" numCol="1" spcCol="0" rtlCol="0" fromWordArt="0" anchor="ctr" anchorCtr="0" forceAA="0" compatLnSpc="1">
+                          <a:prstTxWarp prst="textNoShape">
+                            <a:avLst/>
+                          </a:prstTxWarp>
+                          <a:noAutofit/>
+                        </wps:bodyPr>
+                      </wps:wsp>
+                      <wps:wsp>
+                        <wps:cNvPr id="13" name="Verbinder: gewinkelt 13"/>
+                        <wps:cNvCnPr>
+                          <a:stCxn id="8" idx="1"/>
+                          <a:endCxn id="12" idx="0"/>
+                        </wps:cNvCnPr>
+                        <wps:spPr>
+                          <a:xfrm rot="10800000" flipV="1">
+                            <a:off x="850989" y="2136021"/>
+                            <a:ext cx="641263" cy="115866"/>
+                          </a:xfrm>
+                          <a:prstGeom prst="bentConnector2">
+                            <a:avLst/>
+                          </a:prstGeom>
+                          <a:ln>
+                            <a:tailEnd type="triangle"/>
+                          </a:ln>
+                        </wps:spPr>
+                        <wps:style>
+                          <a:lnRef idx="1">
+                            <a:schemeClr val="accent1"/>
+                          </a:lnRef>
+                          <a:fillRef idx="0">
+                            <a:schemeClr val="accent1"/>
+                          </a:fillRef>
+                          <a:effectRef idx="0">
+                            <a:schemeClr val="accent1"/>
+                          </a:effectRef>
+                          <a:fontRef idx="minor">
+                            <a:schemeClr val="tx1"/>
+                          </a:fontRef>
+                        </wps:style>
+                        <wps:bodyPr/>
+                      </wps:wsp>
+                      <wps:wsp>
+                        <wps:cNvPr id="14" name="Textfeld 14"/>
+                        <wps:cNvSpPr txBox="1"/>
+                        <wps:spPr>
+                          <a:xfrm>
+                            <a:off x="1139052" y="1907061"/>
+                            <a:ext cx="229869" cy="229437"/>
                           </a:xfrm>
                           <a:prstGeom prst="rect">
                             <a:avLst/>
                           </a:prstGeom>
                           <a:noFill/>
-                          <a:ln>
+                          <a:ln w="6350">
                             <a:noFill/>
                           </a:ln>
-                        </pic:spPr>
-                      </pic:pic>
-                    </a:graphicData>
-                  </a:graphic>
-                </wp:inline>
-              </w:drawing>
-            </w:r>
-          </w:p>
-        </w:tc>
-      </w:tr>
-      <w:tr>
-        <w:tc>
-          <w:tcPr>
-            <w:tcW w:w="3539" w:type="dxa"/>
-            <w:vAlign w:val="center"/>
-          </w:tcPr>
-          <w:p>
-            <w:pPr>
-              <w:jc w:val="left"/>
-            </w:pPr>
-            <w:r>
-              <w:t>Maximale Welligkeit:</w:t>
-            </w:r>
-          </w:p>
-        </w:tc>
-        <w:tc>
-          <w:tcPr>
-            <w:tcW w:w="1423" w:type="dxa"/>
-            <w:vAlign w:val="center"/>
-          </w:tcPr>
-          <w:p>
-            <w:pPr>
-              <w:jc w:val="left"/>
-            </w:pPr>
-            <w:r>
-              <w:t>9dB</w:t>
-            </w:r>
-          </w:p>
-        </w:tc>
-        <w:tc>
-          <w:tcPr>
-            <w:tcW w:w="708" w:type="dxa"/>
-            <w:vAlign w:val="center"/>
-          </w:tcPr>
-          <w:p>
-            <w:pPr>
-              <w:jc w:val="left"/>
-            </w:pPr>
-            <w:r>
-              <w:rPr>
-                <w:noProof/>
-              </w:rPr>
-              <w:drawing>
-                <wp:inline distT="0" distB="0" distL="0" distR="0" wp14:anchorId="7F1F3639" wp14:editId="6B70204A">
-                  <wp:extent cx="287079" cy="287079"/>
-                  <wp:effectExtent l="0" t="0" r="0" b="0"/>
-                  <wp:docPr id="24" name="Grafik 24" descr="C:\Users\PhilippAdmin\AppData\Local\Microsoft\Windows\INetCache\Content.MSO\82B4211B.tmp"/>
-                  <wp:cNvGraphicFramePr>
-                    <a:graphicFrameLocks xmlns:a="http://schemas.openxmlformats.org/drawingml/2006/main" noChangeAspect="1"/>
-                  </wp:cNvGraphicFramePr>
-                  <a:graphic xmlns:a="http://schemas.openxmlformats.org/drawingml/2006/main">
-                    <a:graphicData uri="http://schemas.openxmlformats.org/drawingml/2006/picture">
-                      <pic:pic xmlns:pic="http://schemas.openxmlformats.org/drawingml/2006/picture">
-                        <pic:nvPicPr>
-                          <pic:cNvPr id="0" name="Picture 1" descr="C:\Users\PhilippAdmin\AppData\Local\Microsoft\Windows\INetCache\Content.MSO\82B4211B.tmp"/>
-                          <pic:cNvPicPr>
-                            <a:picLocks noChangeAspect="1" noChangeArrowheads="1"/>
-                          </pic:cNvPicPr>
-                        </pic:nvPicPr>
-                        <pic:blipFill>
-                          <a:blip r:embed="rId8" cstate="print">
-                            <a:extLst>
-                              <a:ext uri="{28A0092B-C50C-407E-A947-70E740481C1C}">
-                                <a14:useLocalDpi xmlns:a14="http://schemas.microsoft.com/office/drawing/2010/main" val="0"/>
-                              </a:ext>
-                            </a:extLst>
-                          </a:blip>
-                          <a:srcRect/>
-                          <a:stretch>
-                            <a:fillRect/>
-                          </a:stretch>
-                        </pic:blipFill>
-                        <pic:spPr bwMode="auto">
+                        </wps:spPr>
+                        <wps:txbx>
+                          <w:txbxContent>
+                            <w:p>
+                              <w:pPr>
+                                <w:pStyle w:val="Diagrammtext"/>
+                              </w:pPr>
+                              <w:r>
+                                <w:t>Ja</w:t>
+                              </w:r>
+                            </w:p>
+                          </w:txbxContent>
+                        </wps:txbx>
+                        <wps:bodyPr rot="0" spcFirstLastPara="0" vertOverflow="overflow" horzOverflow="overflow" vert="horz" wrap="square" lIns="0" tIns="0" rIns="0" bIns="0" numCol="1" spcCol="0" rtlCol="0" fromWordArt="0" anchor="ctr" anchorCtr="0" forceAA="0" compatLnSpc="1">
+                          <a:prstTxWarp prst="textNoShape">
+                            <a:avLst/>
+                          </a:prstTxWarp>
+                          <a:noAutofit/>
+                        </wps:bodyPr>
+                      </wps:wsp>
+                      <wps:wsp>
+                        <wps:cNvPr id="30" name="Flussdiagramm: Verzweigung 30"/>
+                        <wps:cNvSpPr/>
+                        <wps:spPr>
                           <a:xfrm>
-                            <a:off x="0" y="0"/>
-                            <a:ext cx="289268" cy="289268"/>
+                            <a:off x="1485691" y="3471330"/>
+                            <a:ext cx="2072005" cy="920115"/>
+                          </a:xfrm>
+                          <a:prstGeom prst="flowChartDecision">
+                            <a:avLst/>
+                          </a:prstGeom>
+                        </wps:spPr>
+                        <wps:style>
+                          <a:lnRef idx="2">
+                            <a:schemeClr val="accent1">
+                              <a:shade val="50000"/>
+                            </a:schemeClr>
+                          </a:lnRef>
+                          <a:fillRef idx="1">
+                            <a:schemeClr val="accent1"/>
+                          </a:fillRef>
+                          <a:effectRef idx="0">
+                            <a:schemeClr val="accent1"/>
+                          </a:effectRef>
+                          <a:fontRef idx="minor">
+                            <a:schemeClr val="lt1"/>
+                          </a:fontRef>
+                        </wps:style>
+                        <wps:txbx>
+                          <w:txbxContent>
+                            <w:p>
+                              <w:pPr>
+                                <w:pStyle w:val="Diagrammtext"/>
+                                <w:rPr>
+                                  <w:sz w:val="24"/>
+                                  <w:szCs w:val="24"/>
+                                </w:rPr>
+                              </w:pPr>
+                              <w:r>
+                                <w:t>BUTTON</w:t>
+                              </w:r>
+                              <w:r>
+                                <w:t>2</w:t>
+                              </w:r>
+                            </w:p>
+                            <w:p>
+                              <w:pPr>
+                                <w:pStyle w:val="Diagrammtext"/>
+                              </w:pPr>
+                              <w:proofErr w:type="spellStart"/>
+                              <w:r>
+                                <w:t>short</w:t>
+                              </w:r>
+                              <w:proofErr w:type="spellEnd"/>
+                              <w:r>
+                                <w:t xml:space="preserve"> </w:t>
+                              </w:r>
+                              <w:proofErr w:type="spellStart"/>
+                              <w:r>
+                                <w:t>pressed</w:t>
+                              </w:r>
+                              <w:proofErr w:type="spellEnd"/>
+                              <w:r>
+                                <w:t>?</w:t>
+                              </w:r>
+                            </w:p>
+                          </w:txbxContent>
+                        </wps:txbx>
+                        <wps:bodyPr rot="0" spcFirstLastPara="0" vert="horz" wrap="square" lIns="0" tIns="0" rIns="0" bIns="0" numCol="1" spcCol="0" rtlCol="0" fromWordArt="0" anchor="ctr" anchorCtr="0" forceAA="0" compatLnSpc="1">
+                          <a:prstTxWarp prst="textNoShape">
+                            <a:avLst/>
+                          </a:prstTxWarp>
+                          <a:noAutofit/>
+                        </wps:bodyPr>
+                      </wps:wsp>
+                      <wps:wsp>
+                        <wps:cNvPr id="15" name="Gerade Verbindung mit Pfeil 15"/>
+                        <wps:cNvCnPr>
+                          <a:stCxn id="8" idx="2"/>
+                          <a:endCxn id="30" idx="0"/>
+                        </wps:cNvCnPr>
+                        <wps:spPr>
+                          <a:xfrm flipH="1">
+                            <a:off x="2521694" y="2596276"/>
+                            <a:ext cx="3280" cy="875054"/>
+                          </a:xfrm>
+                          <a:prstGeom prst="straightConnector1">
+                            <a:avLst/>
+                          </a:prstGeom>
+                          <a:ln>
+                            <a:tailEnd type="triangle"/>
+                          </a:ln>
+                        </wps:spPr>
+                        <wps:style>
+                          <a:lnRef idx="1">
+                            <a:schemeClr val="accent1"/>
+                          </a:lnRef>
+                          <a:fillRef idx="0">
+                            <a:schemeClr val="accent1"/>
+                          </a:fillRef>
+                          <a:effectRef idx="0">
+                            <a:schemeClr val="accent1"/>
+                          </a:effectRef>
+                          <a:fontRef idx="minor">
+                            <a:schemeClr val="tx1"/>
+                          </a:fontRef>
+                        </wps:style>
+                        <wps:bodyPr/>
+                      </wps:wsp>
+                      <wps:wsp>
+                        <wps:cNvPr id="16" name="Verbinder: gewinkelt 16"/>
+                        <wps:cNvCnPr>
+                          <a:stCxn id="39" idx="2"/>
+                          <a:endCxn id="30" idx="0"/>
+                        </wps:cNvCnPr>
+                        <wps:spPr>
+                          <a:xfrm rot="16200000" flipH="1">
+                            <a:off x="1589311" y="2538946"/>
+                            <a:ext cx="194061" cy="1670706"/>
+                          </a:xfrm>
+                          <a:prstGeom prst="bentConnector3">
+                            <a:avLst/>
+                          </a:prstGeom>
+                          <a:ln>
+                            <a:tailEnd type="triangle"/>
+                          </a:ln>
+                        </wps:spPr>
+                        <wps:style>
+                          <a:lnRef idx="1">
+                            <a:schemeClr val="accent1"/>
+                          </a:lnRef>
+                          <a:fillRef idx="0">
+                            <a:schemeClr val="accent1"/>
+                          </a:fillRef>
+                          <a:effectRef idx="0">
+                            <a:schemeClr val="accent1"/>
+                          </a:effectRef>
+                          <a:fontRef idx="minor">
+                            <a:schemeClr val="tx1"/>
+                          </a:fontRef>
+                        </wps:style>
+                        <wps:bodyPr/>
+                      </wps:wsp>
+                      <wps:wsp>
+                        <wps:cNvPr id="31" name="Flussdiagramm: Prozess 31"/>
+                        <wps:cNvSpPr/>
+                        <wps:spPr>
+                          <a:xfrm>
+                            <a:off x="205926" y="4090996"/>
+                            <a:ext cx="1262380" cy="435610"/>
+                          </a:xfrm>
+                          <a:prstGeom prst="flowChartProcess">
+                            <a:avLst/>
+                          </a:prstGeom>
+                        </wps:spPr>
+                        <wps:style>
+                          <a:lnRef idx="2">
+                            <a:schemeClr val="accent1">
+                              <a:shade val="50000"/>
+                            </a:schemeClr>
+                          </a:lnRef>
+                          <a:fillRef idx="1">
+                            <a:schemeClr val="accent1"/>
+                          </a:fillRef>
+                          <a:effectRef idx="0">
+                            <a:schemeClr val="accent1"/>
+                          </a:effectRef>
+                          <a:fontRef idx="minor">
+                            <a:schemeClr val="lt1"/>
+                          </a:fontRef>
+                        </wps:style>
+                        <wps:txbx>
+                          <w:txbxContent>
+                            <w:p>
+                              <w:pPr>
+                                <w:pStyle w:val="Diagrammtext"/>
+                                <w:rPr>
+                                  <w:sz w:val="24"/>
+                                  <w:szCs w:val="24"/>
+                                </w:rPr>
+                              </w:pPr>
+                              <w:r>
+                                <w:t xml:space="preserve">STARTCALC = </w:t>
+                              </w:r>
+                              <w:r>
+                                <w:t>0</w:t>
+                              </w:r>
+                            </w:p>
+                          </w:txbxContent>
+                        </wps:txbx>
+                        <wps:bodyPr rot="0" spcFirstLastPara="0" vert="horz" wrap="square" lIns="0" tIns="0" rIns="0" bIns="0" numCol="1" spcCol="0" rtlCol="0" fromWordArt="0" anchor="ctr" anchorCtr="0" forceAA="0" compatLnSpc="1">
+                          <a:prstTxWarp prst="textNoShape">
+                            <a:avLst/>
+                          </a:prstTxWarp>
+                          <a:noAutofit/>
+                        </wps:bodyPr>
+                      </wps:wsp>
+                      <wps:wsp>
+                        <wps:cNvPr id="32" name="Verbinder: gewinkelt 32"/>
+                        <wps:cNvCnPr>
+                          <a:stCxn id="30" idx="1"/>
+                          <a:endCxn id="31" idx="0"/>
+                        </wps:cNvCnPr>
+                        <wps:spPr>
+                          <a:xfrm rot="10800000" flipV="1">
+                            <a:off x="837117" y="3931388"/>
+                            <a:ext cx="648575" cy="159608"/>
+                          </a:xfrm>
+                          <a:prstGeom prst="bentConnector2">
+                            <a:avLst/>
+                          </a:prstGeom>
+                          <a:ln>
+                            <a:tailEnd type="triangle"/>
+                          </a:ln>
+                        </wps:spPr>
+                        <wps:style>
+                          <a:lnRef idx="1">
+                            <a:schemeClr val="accent1"/>
+                          </a:lnRef>
+                          <a:fillRef idx="0">
+                            <a:schemeClr val="accent1"/>
+                          </a:fillRef>
+                          <a:effectRef idx="0">
+                            <a:schemeClr val="accent1"/>
+                          </a:effectRef>
+                          <a:fontRef idx="minor">
+                            <a:schemeClr val="tx1"/>
+                          </a:fontRef>
+                        </wps:style>
+                        <wps:bodyPr/>
+                      </wps:wsp>
+                      <wps:wsp>
+                        <wps:cNvPr id="33" name="Textfeld 14"/>
+                        <wps:cNvSpPr txBox="1"/>
+                        <wps:spPr>
+                          <a:xfrm>
+                            <a:off x="1139686" y="3747209"/>
+                            <a:ext cx="229235" cy="229235"/>
                           </a:xfrm>
                           <a:prstGeom prst="rect">
                             <a:avLst/>
                           </a:prstGeom>
                           <a:noFill/>
-                          <a:ln>
+                          <a:ln w="6350">
                             <a:noFill/>
                           </a:ln>
-                        </pic:spPr>
-                      </pic:pic>
-                    </a:graphicData>
-                  </a:graphic>
-                </wp:inline>
-              </w:drawing>
-            </w:r>
-          </w:p>
-        </w:tc>
-      </w:tr>
-      <w:tr>
-        <w:tc>
-          <w:tcPr>
-            <w:tcW w:w="3539" w:type="dxa"/>
-            <w:vAlign w:val="center"/>
-          </w:tcPr>
-          <w:p>
-            <w:pPr>
-              <w:jc w:val="left"/>
-            </w:pPr>
-            <w:r>
-              <w:t>Grundverstärkung:</w:t>
-            </w:r>
-          </w:p>
-        </w:tc>
-        <w:tc>
-          <w:tcPr>
-            <w:tcW w:w="1423" w:type="dxa"/>
-            <w:vAlign w:val="center"/>
-          </w:tcPr>
-          <w:p>
-            <w:pPr>
-              <w:jc w:val="left"/>
-            </w:pPr>
-            <w:r>
-              <w:t>20dB</w:t>
-            </w:r>
-          </w:p>
-        </w:tc>
-        <w:tc>
-          <w:tcPr>
-            <w:tcW w:w="708" w:type="dxa"/>
-            <w:vAlign w:val="center"/>
-          </w:tcPr>
-          <w:p>
-            <w:pPr>
-              <w:jc w:val="left"/>
-            </w:pPr>
-            <w:r>
-              <w:rPr>
-                <w:noProof/>
-              </w:rPr>
-              <w:drawing>
-                <wp:inline distT="0" distB="0" distL="0" distR="0" wp14:anchorId="4793B330" wp14:editId="084E1F78">
-                  <wp:extent cx="287079" cy="287079"/>
-                  <wp:effectExtent l="0" t="0" r="0" b="0"/>
-                  <wp:docPr id="27" name="Grafik 27" descr="C:\Users\PhilippAdmin\AppData\Local\Microsoft\Windows\INetCache\Content.MSO\82B4211B.tmp"/>
-                  <wp:cNvGraphicFramePr>
-                    <a:graphicFrameLocks xmlns:a="http://schemas.openxmlformats.org/drawingml/2006/main" noChangeAspect="1"/>
-                  </wp:cNvGraphicFramePr>
-                  <a:graphic xmlns:a="http://schemas.openxmlformats.org/drawingml/2006/main">
-                    <a:graphicData uri="http://schemas.openxmlformats.org/drawingml/2006/picture">
-                      <pic:pic xmlns:pic="http://schemas.openxmlformats.org/drawingml/2006/picture">
-                        <pic:nvPicPr>
-                          <pic:cNvPr id="0" name="Picture 1" descr="C:\Users\PhilippAdmin\AppData\Local\Microsoft\Windows\INetCache\Content.MSO\82B4211B.tmp"/>
-                          <pic:cNvPicPr>
-                            <a:picLocks noChangeAspect="1" noChangeArrowheads="1"/>
-                          </pic:cNvPicPr>
-                        </pic:nvPicPr>
-                        <pic:blipFill>
-                          <a:blip r:embed="rId8" cstate="print">
-                            <a:extLst>
-                              <a:ext uri="{28A0092B-C50C-407E-A947-70E740481C1C}">
-                                <a14:useLocalDpi xmlns:a14="http://schemas.microsoft.com/office/drawing/2010/main" val="0"/>
-                              </a:ext>
-                            </a:extLst>
-                          </a:blip>
-                          <a:srcRect/>
-                          <a:stretch>
-                            <a:fillRect/>
-                          </a:stretch>
-                        </pic:blipFill>
-                        <pic:spPr bwMode="auto">
+                        </wps:spPr>
+                        <wps:txbx>
+                          <w:txbxContent>
+                            <w:p>
+                              <w:pPr>
+                                <w:pStyle w:val="Diagrammtext"/>
+                                <w:rPr>
+                                  <w:sz w:val="24"/>
+                                  <w:szCs w:val="24"/>
+                                </w:rPr>
+                              </w:pPr>
+                              <w:r>
+                                <w:t>Ja</w:t>
+                              </w:r>
+                            </w:p>
+                          </w:txbxContent>
+                        </wps:txbx>
+                        <wps:bodyPr rot="0" spcFirstLastPara="0" vert="horz" wrap="square" lIns="0" tIns="0" rIns="0" bIns="0" numCol="1" spcCol="0" rtlCol="0" fromWordArt="0" anchor="ctr" anchorCtr="0" forceAA="0" compatLnSpc="1">
+                          <a:prstTxWarp prst="textNoShape">
+                            <a:avLst/>
+                          </a:prstTxWarp>
+                          <a:noAutofit/>
+                        </wps:bodyPr>
+                      </wps:wsp>
+                      <wps:wsp>
+                        <wps:cNvPr id="34" name="Textfeld 14"/>
+                        <wps:cNvSpPr txBox="1"/>
+                        <wps:spPr>
                           <a:xfrm>
-                            <a:off x="0" y="0"/>
-                            <a:ext cx="289268" cy="289268"/>
+                            <a:off x="2518272" y="2688226"/>
+                            <a:ext cx="344805" cy="229235"/>
                           </a:xfrm>
                           <a:prstGeom prst="rect">
                             <a:avLst/>
                           </a:prstGeom>
                           <a:noFill/>
-                          <a:ln>
+                          <a:ln w="6350">
                             <a:noFill/>
                           </a:ln>
-                        </pic:spPr>
-                      </pic:pic>
-                    </a:graphicData>
-                  </a:graphic>
-                </wp:inline>
-              </w:drawing>
-            </w:r>
-          </w:p>
-        </w:tc>
-      </w:tr>
-      <w:tr>
-        <w:tc>
-          <w:tcPr>
-            <w:tcW w:w="3539" w:type="dxa"/>
-          </w:tcPr>
-          <w:p>
-            <w:pPr>
-              <w:jc w:val="left"/>
-            </w:pPr>
-            <w:r>
-              <w:t>Möglichst steiler Hochpass</w:t>
-            </w:r>
-          </w:p>
-        </w:tc>
-        <w:tc>
-          <w:tcPr>
-            <w:tcW w:w="1423" w:type="dxa"/>
-          </w:tcPr>
-          <w:p>
-            <w:pPr>
-              <w:jc w:val="left"/>
-            </w:pPr>
-          </w:p>
-        </w:tc>
-        <w:tc>
-          <w:tcPr>
-            <w:tcW w:w="708" w:type="dxa"/>
-          </w:tcPr>
-          <w:p>
-            <w:pPr>
-              <w:jc w:val="left"/>
-            </w:pPr>
-            <w:r>
-              <w:rPr>
-                <w:noProof/>
-              </w:rPr>
-              <w:drawing>
-                <wp:inline distT="0" distB="0" distL="0" distR="0" wp14:anchorId="3819E8B4" wp14:editId="55011E60">
-                  <wp:extent cx="287079" cy="287079"/>
-                  <wp:effectExtent l="0" t="0" r="0" b="0"/>
-                  <wp:docPr id="26" name="Grafik 26" descr="C:\Users\PhilippAdmin\AppData\Local\Microsoft\Windows\INetCache\Content.MSO\82B4211B.tmp"/>
-                  <wp:cNvGraphicFramePr>
-                    <a:graphicFrameLocks xmlns:a="http://schemas.openxmlformats.org/drawingml/2006/main" noChangeAspect="1"/>
-                  </wp:cNvGraphicFramePr>
-                  <a:graphic xmlns:a="http://schemas.openxmlformats.org/drawingml/2006/main">
-                    <a:graphicData uri="http://schemas.openxmlformats.org/drawingml/2006/picture">
-                      <pic:pic xmlns:pic="http://schemas.openxmlformats.org/drawingml/2006/picture">
-                        <pic:nvPicPr>
-                          <pic:cNvPr id="0" name="Picture 1" descr="C:\Users\PhilippAdmin\AppData\Local\Microsoft\Windows\INetCache\Content.MSO\82B4211B.tmp"/>
-                          <pic:cNvPicPr>
-                            <a:picLocks noChangeAspect="1" noChangeArrowheads="1"/>
-                          </pic:cNvPicPr>
-                        </pic:nvPicPr>
-                        <pic:blipFill>
-                          <a:blip r:embed="rId8" cstate="print">
-                            <a:extLst>
-                              <a:ext uri="{28A0092B-C50C-407E-A947-70E740481C1C}">
-                                <a14:useLocalDpi xmlns:a14="http://schemas.microsoft.com/office/drawing/2010/main" val="0"/>
-                              </a:ext>
-                            </a:extLst>
-                          </a:blip>
-                          <a:srcRect/>
-                          <a:stretch>
-                            <a:fillRect/>
-                          </a:stretch>
-                        </pic:blipFill>
-                        <pic:spPr bwMode="auto">
+                        </wps:spPr>
+                        <wps:txbx>
+                          <w:txbxContent>
+                            <w:p>
+                              <w:pPr>
+                                <w:pStyle w:val="Diagrammtext"/>
+                                <w:rPr>
+                                  <w:sz w:val="24"/>
+                                  <w:szCs w:val="24"/>
+                                </w:rPr>
+                              </w:pPr>
+                              <w:r>
+                                <w:t>Nein</w:t>
+                              </w:r>
+                            </w:p>
+                          </w:txbxContent>
+                        </wps:txbx>
+                        <wps:bodyPr rot="0" spcFirstLastPara="0" vert="horz" wrap="square" lIns="0" tIns="0" rIns="0" bIns="0" numCol="1" spcCol="0" rtlCol="0" fromWordArt="0" anchor="ctr" anchorCtr="0" forceAA="0" compatLnSpc="1">
+                          <a:prstTxWarp prst="textNoShape">
+                            <a:avLst/>
+                          </a:prstTxWarp>
+                          <a:noAutofit/>
+                        </wps:bodyPr>
+                      </wps:wsp>
+                      <wps:wsp>
+                        <wps:cNvPr id="35" name="Textfeld 14"/>
+                        <wps:cNvSpPr txBox="1"/>
+                        <wps:spPr>
                           <a:xfrm>
-                            <a:off x="0" y="0"/>
-                            <a:ext cx="289268" cy="289268"/>
+                            <a:off x="2513887" y="4397404"/>
+                            <a:ext cx="344805" cy="229235"/>
                           </a:xfrm>
                           <a:prstGeom prst="rect">
                             <a:avLst/>
                           </a:prstGeom>
                           <a:noFill/>
-                          <a:ln>
+                          <a:ln w="6350">
                             <a:noFill/>
                           </a:ln>
-                        </pic:spPr>
-                      </pic:pic>
-                    </a:graphicData>
-                  </a:graphic>
-                </wp:inline>
-              </w:drawing>
-            </w:r>
-          </w:p>
-        </w:tc>
-      </w:tr>
-    </w:tbl>
+                        </wps:spPr>
+                        <wps:txbx>
+                          <w:txbxContent>
+                            <w:p>
+                              <w:pPr>
+                                <w:pStyle w:val="Diagrammtext"/>
+                                <w:rPr>
+                                  <w:sz w:val="24"/>
+                                  <w:szCs w:val="24"/>
+                                </w:rPr>
+                              </w:pPr>
+                              <w:r>
+                                <w:t>Nein</w:t>
+                              </w:r>
+                            </w:p>
+                          </w:txbxContent>
+                        </wps:txbx>
+                        <wps:bodyPr rot="0" spcFirstLastPara="0" vert="horz" wrap="square" lIns="0" tIns="0" rIns="0" bIns="0" numCol="1" spcCol="0" rtlCol="0" fromWordArt="0" anchor="ctr" anchorCtr="0" forceAA="0" compatLnSpc="1">
+                          <a:prstTxWarp prst="textNoShape">
+                            <a:avLst/>
+                          </a:prstTxWarp>
+                          <a:noAutofit/>
+                        </wps:bodyPr>
+                      </wps:wsp>
+                      <wps:wsp>
+                        <wps:cNvPr id="36" name="Gerade Verbindung mit Pfeil 36"/>
+                        <wps:cNvCnPr>
+                          <a:stCxn id="30" idx="2"/>
+                          <a:endCxn id="37" idx="0"/>
+                        </wps:cNvCnPr>
+                        <wps:spPr>
+                          <a:xfrm flipH="1">
+                            <a:off x="2518407" y="4391445"/>
+                            <a:ext cx="3287" cy="962665"/>
+                          </a:xfrm>
+                          <a:prstGeom prst="straightConnector1">
+                            <a:avLst/>
+                          </a:prstGeom>
+                          <a:ln>
+                            <a:tailEnd type="triangle"/>
+                          </a:ln>
+                        </wps:spPr>
+                        <wps:style>
+                          <a:lnRef idx="1">
+                            <a:schemeClr val="accent1"/>
+                          </a:lnRef>
+                          <a:fillRef idx="0">
+                            <a:schemeClr val="accent1"/>
+                          </a:fillRef>
+                          <a:effectRef idx="0">
+                            <a:schemeClr val="accent1"/>
+                          </a:effectRef>
+                          <a:fontRef idx="minor">
+                            <a:schemeClr val="tx1"/>
+                          </a:fontRef>
+                        </wps:style>
+                        <wps:bodyPr/>
+                      </wps:wsp>
+                      <wps:wsp>
+                        <wps:cNvPr id="37" name="Flussdiagramm: Verzweigung 37"/>
+                        <wps:cNvSpPr/>
+                        <wps:spPr>
+                          <a:xfrm>
+                            <a:off x="1482404" y="5354110"/>
+                            <a:ext cx="2072005" cy="920115"/>
+                          </a:xfrm>
+                          <a:prstGeom prst="flowChartDecision">
+                            <a:avLst/>
+                          </a:prstGeom>
+                        </wps:spPr>
+                        <wps:style>
+                          <a:lnRef idx="2">
+                            <a:schemeClr val="accent1">
+                              <a:shade val="50000"/>
+                            </a:schemeClr>
+                          </a:lnRef>
+                          <a:fillRef idx="1">
+                            <a:schemeClr val="accent1"/>
+                          </a:fillRef>
+                          <a:effectRef idx="0">
+                            <a:schemeClr val="accent1"/>
+                          </a:effectRef>
+                          <a:fontRef idx="minor">
+                            <a:schemeClr val="lt1"/>
+                          </a:fontRef>
+                        </wps:style>
+                        <wps:txbx>
+                          <w:txbxContent>
+                            <w:p>
+                              <w:pPr>
+                                <w:pStyle w:val="Diagrammtext"/>
+                                <w:rPr>
+                                  <w:sz w:val="24"/>
+                                  <w:szCs w:val="24"/>
+                                </w:rPr>
+                              </w:pPr>
+                              <w:r>
+                                <w:t>BUTTON</w:t>
+                              </w:r>
+                              <w:r>
+                                <w:t>3</w:t>
+                              </w:r>
+                            </w:p>
+                            <w:p>
+                              <w:pPr>
+                                <w:pStyle w:val="Diagrammtext"/>
+                              </w:pPr>
+                              <w:proofErr w:type="spellStart"/>
+                              <w:r>
+                                <w:t>short</w:t>
+                              </w:r>
+                              <w:proofErr w:type="spellEnd"/>
+                              <w:r>
+                                <w:t xml:space="preserve"> </w:t>
+                              </w:r>
+                              <w:proofErr w:type="spellStart"/>
+                              <w:r>
+                                <w:t>pressed</w:t>
+                              </w:r>
+                              <w:proofErr w:type="spellEnd"/>
+                              <w:r>
+                                <w:t>?</w:t>
+                              </w:r>
+                            </w:p>
+                          </w:txbxContent>
+                        </wps:txbx>
+                        <wps:bodyPr rot="0" spcFirstLastPara="0" vert="horz" wrap="square" lIns="0" tIns="0" rIns="0" bIns="0" numCol="1" spcCol="0" rtlCol="0" fromWordArt="0" anchor="ctr" anchorCtr="0" forceAA="0" compatLnSpc="1">
+                          <a:prstTxWarp prst="textNoShape">
+                            <a:avLst/>
+                          </a:prstTxWarp>
+                          <a:noAutofit/>
+                        </wps:bodyPr>
+                      </wps:wsp>
+                      <wps:wsp>
+                        <wps:cNvPr id="38" name="Verbinder: gewinkelt 38"/>
+                        <wps:cNvCnPr>
+                          <a:stCxn id="40" idx="2"/>
+                          <a:endCxn id="37" idx="0"/>
+                        </wps:cNvCnPr>
+                        <wps:spPr>
+                          <a:xfrm rot="16200000" flipH="1">
+                            <a:off x="1552053" y="4387335"/>
+                            <a:ext cx="251643" cy="1681065"/>
+                          </a:xfrm>
+                          <a:prstGeom prst="bentConnector3">
+                            <a:avLst>
+                              <a:gd name="adj1" fmla="val 50000"/>
+                            </a:avLst>
+                          </a:prstGeom>
+                          <a:ln>
+                            <a:tailEnd type="triangle"/>
+                          </a:ln>
+                        </wps:spPr>
+                        <wps:style>
+                          <a:lnRef idx="1">
+                            <a:schemeClr val="accent1"/>
+                          </a:lnRef>
+                          <a:fillRef idx="0">
+                            <a:schemeClr val="accent1"/>
+                          </a:fillRef>
+                          <a:effectRef idx="0">
+                            <a:schemeClr val="accent1"/>
+                          </a:effectRef>
+                          <a:fontRef idx="minor">
+                            <a:schemeClr val="tx1"/>
+                          </a:fontRef>
+                        </wps:style>
+                        <wps:bodyPr/>
+                      </wps:wsp>
+                      <wps:wsp>
+                        <wps:cNvPr id="39" name="Flussdiagramm: Prozess 39"/>
+                        <wps:cNvSpPr/>
+                        <wps:spPr>
+                          <a:xfrm>
+                            <a:off x="219572" y="2841470"/>
+                            <a:ext cx="1262832" cy="435799"/>
+                          </a:xfrm>
+                          <a:prstGeom prst="flowChartProcess">
+                            <a:avLst/>
+                          </a:prstGeom>
+                        </wps:spPr>
+                        <wps:style>
+                          <a:lnRef idx="2">
+                            <a:schemeClr val="accent1">
+                              <a:shade val="50000"/>
+                            </a:schemeClr>
+                          </a:lnRef>
+                          <a:fillRef idx="1">
+                            <a:schemeClr val="accent1"/>
+                          </a:fillRef>
+                          <a:effectRef idx="0">
+                            <a:schemeClr val="accent1"/>
+                          </a:effectRef>
+                          <a:fontRef idx="minor">
+                            <a:schemeClr val="lt1"/>
+                          </a:fontRef>
+                        </wps:style>
+                        <wps:txbx>
+                          <w:txbxContent>
+                            <w:p>
+                              <w:pPr>
+                                <w:pStyle w:val="Diagrammtext"/>
+                              </w:pPr>
+                              <w:r>
+                                <w:t xml:space="preserve">1ms </w:t>
+                              </w:r>
+                              <w:proofErr w:type="spellStart"/>
+                              <w:r>
+                                <w:t>Timer</w:t>
+                              </w:r>
+                              <w:proofErr w:type="spellEnd"/>
+                              <w:r>
+                                <w:t xml:space="preserve"> starten</w:t>
+                              </w:r>
+                            </w:p>
+                          </w:txbxContent>
+                        </wps:txbx>
+                        <wps:bodyPr rot="0" spcFirstLastPara="0" vertOverflow="overflow" horzOverflow="overflow" vert="horz" wrap="square" lIns="0" tIns="0" rIns="0" bIns="0" numCol="1" spcCol="0" rtlCol="0" fromWordArt="0" anchor="ctr" anchorCtr="0" forceAA="0" compatLnSpc="1">
+                          <a:prstTxWarp prst="textNoShape">
+                            <a:avLst/>
+                          </a:prstTxWarp>
+                          <a:noAutofit/>
+                        </wps:bodyPr>
+                      </wps:wsp>
+                      <wps:wsp>
+                        <wps:cNvPr id="17" name="Gerade Verbindung mit Pfeil 17"/>
+                        <wps:cNvCnPr>
+                          <a:stCxn id="12" idx="2"/>
+                          <a:endCxn id="39" idx="0"/>
+                        </wps:cNvCnPr>
+                        <wps:spPr>
+                          <a:xfrm>
+                            <a:off x="850988" y="2687512"/>
+                            <a:ext cx="0" cy="153770"/>
+                          </a:xfrm>
+                          <a:prstGeom prst="straightConnector1">
+                            <a:avLst/>
+                          </a:prstGeom>
+                          <a:ln>
+                            <a:tailEnd type="triangle"/>
+                          </a:ln>
+                        </wps:spPr>
+                        <wps:style>
+                          <a:lnRef idx="1">
+                            <a:schemeClr val="accent1"/>
+                          </a:lnRef>
+                          <a:fillRef idx="0">
+                            <a:schemeClr val="accent1"/>
+                          </a:fillRef>
+                          <a:effectRef idx="0">
+                            <a:schemeClr val="accent1"/>
+                          </a:effectRef>
+                          <a:fontRef idx="minor">
+                            <a:schemeClr val="tx1"/>
+                          </a:fontRef>
+                        </wps:style>
+                        <wps:bodyPr/>
+                      </wps:wsp>
+                      <wps:wsp>
+                        <wps:cNvPr id="40" name="Flussdiagramm: Prozess 40"/>
+                        <wps:cNvSpPr/>
+                        <wps:spPr>
+                          <a:xfrm>
+                            <a:off x="205926" y="4666645"/>
+                            <a:ext cx="1262832" cy="435799"/>
+                          </a:xfrm>
+                          <a:prstGeom prst="flowChartProcess">
+                            <a:avLst/>
+                          </a:prstGeom>
+                        </wps:spPr>
+                        <wps:style>
+                          <a:lnRef idx="2">
+                            <a:schemeClr val="accent1">
+                              <a:shade val="50000"/>
+                            </a:schemeClr>
+                          </a:lnRef>
+                          <a:fillRef idx="1">
+                            <a:schemeClr val="accent1"/>
+                          </a:fillRef>
+                          <a:effectRef idx="0">
+                            <a:schemeClr val="accent1"/>
+                          </a:effectRef>
+                          <a:fontRef idx="minor">
+                            <a:schemeClr val="lt1"/>
+                          </a:fontRef>
+                        </wps:style>
+                        <wps:txbx>
+                          <w:txbxContent>
+                            <w:p>
+                              <w:pPr>
+                                <w:pStyle w:val="Diagrammtext"/>
+                              </w:pPr>
+                              <w:r>
+                                <w:t xml:space="preserve">1ms </w:t>
+                              </w:r>
+                              <w:proofErr w:type="spellStart"/>
+                              <w:r>
+                                <w:t>Timer</w:t>
+                              </w:r>
+                              <w:proofErr w:type="spellEnd"/>
+                              <w:r>
+                                <w:t xml:space="preserve"> stoppen</w:t>
+                              </w:r>
+                            </w:p>
+                          </w:txbxContent>
+                        </wps:txbx>
+                        <wps:bodyPr rot="0" spcFirstLastPara="0" vertOverflow="overflow" horzOverflow="overflow" vert="horz" wrap="square" lIns="0" tIns="0" rIns="0" bIns="0" numCol="1" spcCol="0" rtlCol="0" fromWordArt="0" anchor="ctr" anchorCtr="0" forceAA="0" compatLnSpc="1">
+                          <a:prstTxWarp prst="textNoShape">
+                            <a:avLst/>
+                          </a:prstTxWarp>
+                          <a:noAutofit/>
+                        </wps:bodyPr>
+                      </wps:wsp>
+                      <wps:wsp>
+                        <wps:cNvPr id="19" name="Gerade Verbindung mit Pfeil 19"/>
+                        <wps:cNvCnPr>
+                          <a:stCxn id="31" idx="2"/>
+                          <a:endCxn id="40" idx="0"/>
+                        </wps:cNvCnPr>
+                        <wps:spPr>
+                          <a:xfrm>
+                            <a:off x="837116" y="4526262"/>
+                            <a:ext cx="226" cy="140026"/>
+                          </a:xfrm>
+                          <a:prstGeom prst="straightConnector1">
+                            <a:avLst/>
+                          </a:prstGeom>
+                          <a:ln>
+                            <a:tailEnd type="triangle"/>
+                          </a:ln>
+                        </wps:spPr>
+                        <wps:style>
+                          <a:lnRef idx="1">
+                            <a:schemeClr val="accent1"/>
+                          </a:lnRef>
+                          <a:fillRef idx="0">
+                            <a:schemeClr val="accent1"/>
+                          </a:fillRef>
+                          <a:effectRef idx="0">
+                            <a:schemeClr val="accent1"/>
+                          </a:effectRef>
+                          <a:fontRef idx="minor">
+                            <a:schemeClr val="tx1"/>
+                          </a:fontRef>
+                        </wps:style>
+                        <wps:bodyPr/>
+                      </wps:wsp>
+                      <wps:wsp>
+                        <wps:cNvPr id="41" name="Flussdiagramm: Prozess 41"/>
+                        <wps:cNvSpPr/>
+                        <wps:spPr>
+                          <a:xfrm>
+                            <a:off x="218662" y="6274176"/>
+                            <a:ext cx="1262380" cy="435610"/>
+                          </a:xfrm>
+                          <a:prstGeom prst="flowChartProcess">
+                            <a:avLst/>
+                          </a:prstGeom>
+                        </wps:spPr>
+                        <wps:style>
+                          <a:lnRef idx="2">
+                            <a:schemeClr val="accent1">
+                              <a:shade val="50000"/>
+                            </a:schemeClr>
+                          </a:lnRef>
+                          <a:fillRef idx="1">
+                            <a:schemeClr val="accent1"/>
+                          </a:fillRef>
+                          <a:effectRef idx="0">
+                            <a:schemeClr val="accent1"/>
+                          </a:effectRef>
+                          <a:fontRef idx="minor">
+                            <a:schemeClr val="lt1"/>
+                          </a:fontRef>
+                        </wps:style>
+                        <wps:txbx>
+                          <w:txbxContent>
+                            <w:p>
+                              <w:pPr>
+                                <w:pStyle w:val="Diagrammtext"/>
+                                <w:rPr>
+                                  <w:sz w:val="24"/>
+                                  <w:szCs w:val="24"/>
+                                </w:rPr>
+                              </w:pPr>
+                              <w:r>
+                                <w:t>RESETCALC</w:t>
+                              </w:r>
+                              <w:r>
+                                <w:t xml:space="preserve"> = </w:t>
+                              </w:r>
+                              <w:r>
+                                <w:t>1</w:t>
+                              </w:r>
+                            </w:p>
+                          </w:txbxContent>
+                        </wps:txbx>
+                        <wps:bodyPr rot="0" spcFirstLastPara="0" vert="horz" wrap="square" lIns="0" tIns="0" rIns="0" bIns="0" numCol="1" spcCol="0" rtlCol="0" fromWordArt="0" anchor="ctr" anchorCtr="0" forceAA="0" compatLnSpc="1">
+                          <a:prstTxWarp prst="textNoShape">
+                            <a:avLst/>
+                          </a:prstTxWarp>
+                          <a:noAutofit/>
+                        </wps:bodyPr>
+                      </wps:wsp>
+                      <wps:wsp>
+                        <wps:cNvPr id="42" name="Verbinder: gewinkelt 42"/>
+                        <wps:cNvCnPr>
+                          <a:stCxn id="37" idx="1"/>
+                          <a:endCxn id="41" idx="0"/>
+                        </wps:cNvCnPr>
+                        <wps:spPr>
+                          <a:xfrm rot="10800000" flipV="1">
+                            <a:off x="849852" y="5814046"/>
+                            <a:ext cx="632552" cy="459996"/>
+                          </a:xfrm>
+                          <a:prstGeom prst="bentConnector2">
+                            <a:avLst/>
+                          </a:prstGeom>
+                          <a:ln>
+                            <a:tailEnd type="triangle"/>
+                          </a:ln>
+                        </wps:spPr>
+                        <wps:style>
+                          <a:lnRef idx="1">
+                            <a:schemeClr val="accent1"/>
+                          </a:lnRef>
+                          <a:fillRef idx="0">
+                            <a:schemeClr val="accent1"/>
+                          </a:fillRef>
+                          <a:effectRef idx="0">
+                            <a:schemeClr val="accent1"/>
+                          </a:effectRef>
+                          <a:fontRef idx="minor">
+                            <a:schemeClr val="tx1"/>
+                          </a:fontRef>
+                        </wps:style>
+                        <wps:bodyPr/>
+                      </wps:wsp>
+                      <wps:wsp>
+                        <wps:cNvPr id="43" name="Textfeld 14"/>
+                        <wps:cNvSpPr txBox="1"/>
+                        <wps:spPr>
+                          <a:xfrm>
+                            <a:off x="1139052" y="5585999"/>
+                            <a:ext cx="229235" cy="229235"/>
+                          </a:xfrm>
+                          <a:prstGeom prst="rect">
+                            <a:avLst/>
+                          </a:prstGeom>
+                          <a:noFill/>
+                          <a:ln w="6350">
+                            <a:noFill/>
+                          </a:ln>
+                        </wps:spPr>
+                        <wps:txbx>
+                          <w:txbxContent>
+                            <w:p>
+                              <w:pPr>
+                                <w:pStyle w:val="Diagrammtext"/>
+                                <w:rPr>
+                                  <w:sz w:val="24"/>
+                                  <w:szCs w:val="24"/>
+                                </w:rPr>
+                              </w:pPr>
+                              <w:r>
+                                <w:t>Ja</w:t>
+                              </w:r>
+                            </w:p>
+                          </w:txbxContent>
+                        </wps:txbx>
+                        <wps:bodyPr rot="0" spcFirstLastPara="0" vert="horz" wrap="square" lIns="0" tIns="0" rIns="0" bIns="0" numCol="1" spcCol="0" rtlCol="0" fromWordArt="0" anchor="ctr" anchorCtr="0" forceAA="0" compatLnSpc="1">
+                          <a:prstTxWarp prst="textNoShape">
+                            <a:avLst/>
+                          </a:prstTxWarp>
+                          <a:noAutofit/>
+                        </wps:bodyPr>
+                      </wps:wsp>
+                      <wps:wsp>
+                        <wps:cNvPr id="44" name="Flussdiagramm: Vordefinierter Prozess 44"/>
+                        <wps:cNvSpPr/>
+                        <wps:spPr>
+                          <a:xfrm>
+                            <a:off x="1827752" y="7195021"/>
+                            <a:ext cx="1377766" cy="495622"/>
+                          </a:xfrm>
+                          <a:prstGeom prst="flowChartPredefinedProcess">
+                            <a:avLst/>
+                          </a:prstGeom>
+                        </wps:spPr>
+                        <wps:style>
+                          <a:lnRef idx="2">
+                            <a:schemeClr val="accent1">
+                              <a:shade val="50000"/>
+                            </a:schemeClr>
+                          </a:lnRef>
+                          <a:fillRef idx="1">
+                            <a:schemeClr val="accent1"/>
+                          </a:fillRef>
+                          <a:effectRef idx="0">
+                            <a:schemeClr val="accent1"/>
+                          </a:effectRef>
+                          <a:fontRef idx="minor">
+                            <a:schemeClr val="lt1"/>
+                          </a:fontRef>
+                        </wps:style>
+                        <wps:txbx>
+                          <w:txbxContent>
+                            <w:p>
+                              <w:pPr>
+                                <w:pStyle w:val="Diagrammtext"/>
+                                <w:rPr>
+                                  <w:sz w:val="18"/>
+                                </w:rPr>
+                              </w:pPr>
+                              <w:r>
+                                <w:t>10ms Delay</w:t>
+                              </w:r>
+                            </w:p>
+                          </w:txbxContent>
+                        </wps:txbx>
+                        <wps:bodyPr rot="0" spcFirstLastPara="0" vertOverflow="overflow" horzOverflow="overflow" vert="horz" wrap="square" lIns="0" tIns="0" rIns="0" bIns="0" numCol="1" spcCol="0" rtlCol="0" fromWordArt="0" anchor="ctr" anchorCtr="0" forceAA="0" compatLnSpc="1">
+                          <a:prstTxWarp prst="textNoShape">
+                            <a:avLst/>
+                          </a:prstTxWarp>
+                          <a:noAutofit/>
+                        </wps:bodyPr>
+                      </wps:wsp>
+                      <wps:wsp>
+                        <wps:cNvPr id="45" name="Verbinder: gewinkelt 45"/>
+                        <wps:cNvCnPr>
+                          <a:stCxn id="41" idx="2"/>
+                          <a:endCxn id="44" idx="0"/>
+                        </wps:cNvCnPr>
+                        <wps:spPr>
+                          <a:xfrm rot="16200000" flipH="1">
+                            <a:off x="1440631" y="6118861"/>
+                            <a:ext cx="485224" cy="1666783"/>
+                          </a:xfrm>
+                          <a:prstGeom prst="bentConnector3">
+                            <a:avLst>
+                              <a:gd name="adj1" fmla="val 50000"/>
+                            </a:avLst>
+                          </a:prstGeom>
+                          <a:ln>
+                            <a:tailEnd type="triangle"/>
+                          </a:ln>
+                        </wps:spPr>
+                        <wps:style>
+                          <a:lnRef idx="1">
+                            <a:schemeClr val="accent1"/>
+                          </a:lnRef>
+                          <a:fillRef idx="0">
+                            <a:schemeClr val="accent1"/>
+                          </a:fillRef>
+                          <a:effectRef idx="0">
+                            <a:schemeClr val="accent1"/>
+                          </a:effectRef>
+                          <a:fontRef idx="minor">
+                            <a:schemeClr val="tx1"/>
+                          </a:fontRef>
+                        </wps:style>
+                        <wps:bodyPr/>
+                      </wps:wsp>
+                      <wps:wsp>
+                        <wps:cNvPr id="46" name="Gerade Verbindung mit Pfeil 46"/>
+                        <wps:cNvCnPr>
+                          <a:stCxn id="37" idx="2"/>
+                          <a:endCxn id="44" idx="0"/>
+                        </wps:cNvCnPr>
+                        <wps:spPr>
+                          <a:xfrm flipH="1">
+                            <a:off x="2516635" y="6274092"/>
+                            <a:ext cx="1772" cy="920773"/>
+                          </a:xfrm>
+                          <a:prstGeom prst="straightConnector1">
+                            <a:avLst/>
+                          </a:prstGeom>
+                          <a:ln>
+                            <a:tailEnd type="triangle"/>
+                          </a:ln>
+                        </wps:spPr>
+                        <wps:style>
+                          <a:lnRef idx="1">
+                            <a:schemeClr val="accent1"/>
+                          </a:lnRef>
+                          <a:fillRef idx="0">
+                            <a:schemeClr val="accent1"/>
+                          </a:fillRef>
+                          <a:effectRef idx="0">
+                            <a:schemeClr val="accent1"/>
+                          </a:effectRef>
+                          <a:fontRef idx="minor">
+                            <a:schemeClr val="tx1"/>
+                          </a:fontRef>
+                        </wps:style>
+                        <wps:bodyPr/>
+                      </wps:wsp>
+                      <wps:wsp>
+                        <wps:cNvPr id="47" name="Textfeld 14"/>
+                        <wps:cNvSpPr txBox="1"/>
+                        <wps:spPr>
+                          <a:xfrm>
+                            <a:off x="2517362" y="6275624"/>
+                            <a:ext cx="344805" cy="229235"/>
+                          </a:xfrm>
+                          <a:prstGeom prst="rect">
+                            <a:avLst/>
+                          </a:prstGeom>
+                          <a:noFill/>
+                          <a:ln w="6350">
+                            <a:noFill/>
+                          </a:ln>
+                        </wps:spPr>
+                        <wps:txbx>
+                          <w:txbxContent>
+                            <w:p>
+                              <w:pPr>
+                                <w:pStyle w:val="Diagrammtext"/>
+                                <w:rPr>
+                                  <w:sz w:val="24"/>
+                                  <w:szCs w:val="24"/>
+                                </w:rPr>
+                              </w:pPr>
+                              <w:r>
+                                <w:t>Nein</w:t>
+                              </w:r>
+                            </w:p>
+                          </w:txbxContent>
+                        </wps:txbx>
+                        <wps:bodyPr rot="0" spcFirstLastPara="0" vert="horz" wrap="square" lIns="0" tIns="0" rIns="0" bIns="0" numCol="1" spcCol="0" rtlCol="0" fromWordArt="0" anchor="ctr" anchorCtr="0" forceAA="0" compatLnSpc="1">
+                          <a:prstTxWarp prst="textNoShape">
+                            <a:avLst/>
+                          </a:prstTxWarp>
+                          <a:noAutofit/>
+                        </wps:bodyPr>
+                      </wps:wsp>
+                      <wps:wsp>
+                        <wps:cNvPr id="48" name="Flussdiagramm: Vordefinierter Prozess 48"/>
+                        <wps:cNvSpPr/>
+                        <wps:spPr>
+                          <a:xfrm>
+                            <a:off x="1836445" y="986175"/>
+                            <a:ext cx="1377766" cy="495622"/>
+                          </a:xfrm>
+                          <a:prstGeom prst="flowChartPredefinedProcess">
+                            <a:avLst/>
+                          </a:prstGeom>
+                        </wps:spPr>
+                        <wps:style>
+                          <a:lnRef idx="2">
+                            <a:schemeClr val="accent1">
+                              <a:shade val="50000"/>
+                            </a:schemeClr>
+                          </a:lnRef>
+                          <a:fillRef idx="1">
+                            <a:schemeClr val="accent1"/>
+                          </a:fillRef>
+                          <a:effectRef idx="0">
+                            <a:schemeClr val="accent1"/>
+                          </a:effectRef>
+                          <a:fontRef idx="minor">
+                            <a:schemeClr val="lt1"/>
+                          </a:fontRef>
+                        </wps:style>
+                        <wps:txbx>
+                          <w:txbxContent>
+                            <w:p>
+                              <w:pPr>
+                                <w:pStyle w:val="Diagrammtext"/>
+                                <w:rPr>
+                                  <w:sz w:val="18"/>
+                                </w:rPr>
+                              </w:pPr>
+                              <w:proofErr w:type="spellStart"/>
+                              <w:r>
+                                <w:t>updateButtons</w:t>
+                              </w:r>
+                              <w:proofErr w:type="spellEnd"/>
+                            </w:p>
+                          </w:txbxContent>
+                        </wps:txbx>
+                        <wps:bodyPr rot="0" spcFirstLastPara="0" vertOverflow="overflow" horzOverflow="overflow" vert="horz" wrap="square" lIns="0" tIns="0" rIns="0" bIns="0" numCol="1" spcCol="0" rtlCol="0" fromWordArt="0" anchor="ctr" anchorCtr="0" forceAA="0" compatLnSpc="1">
+                          <a:prstTxWarp prst="textNoShape">
+                            <a:avLst/>
+                          </a:prstTxWarp>
+                          <a:noAutofit/>
+                        </wps:bodyPr>
+                      </wps:wsp>
+                      <wps:wsp>
+                        <wps:cNvPr id="49" name="Gerade Verbindung mit Pfeil 49"/>
+                        <wps:cNvCnPr>
+                          <a:stCxn id="48" idx="2"/>
+                        </wps:cNvCnPr>
+                        <wps:spPr>
+                          <a:xfrm>
+                            <a:off x="2525328" y="1481794"/>
+                            <a:ext cx="3487" cy="195288"/>
+                          </a:xfrm>
+                          <a:prstGeom prst="straightConnector1">
+                            <a:avLst/>
+                          </a:prstGeom>
+                          <a:ln>
+                            <a:tailEnd type="triangle"/>
+                          </a:ln>
+                        </wps:spPr>
+                        <wps:style>
+                          <a:lnRef idx="1">
+                            <a:schemeClr val="accent1"/>
+                          </a:lnRef>
+                          <a:fillRef idx="0">
+                            <a:schemeClr val="accent1"/>
+                          </a:fillRef>
+                          <a:effectRef idx="0">
+                            <a:schemeClr val="accent1"/>
+                          </a:effectRef>
+                          <a:fontRef idx="minor">
+                            <a:schemeClr val="tx1"/>
+                          </a:fontRef>
+                        </wps:style>
+                        <wps:bodyPr/>
+                      </wps:wsp>
+                      <wps:wsp>
+                        <wps:cNvPr id="50" name="Verbinder: gewinkelt 50"/>
+                        <wps:cNvCnPr>
+                          <a:endCxn id="48" idx="3"/>
+                        </wps:cNvCnPr>
+                        <wps:spPr>
+                          <a:xfrm rot="5400000" flipH="1" flipV="1">
+                            <a:off x="-356808" y="4119607"/>
+                            <a:ext cx="6456642" cy="685396"/>
+                          </a:xfrm>
+                          <a:prstGeom prst="bentConnector4">
+                            <a:avLst>
+                              <a:gd name="adj1" fmla="val -3325"/>
+                              <a:gd name="adj2" fmla="val 230629"/>
+                            </a:avLst>
+                          </a:prstGeom>
+                          <a:ln>
+                            <a:tailEnd type="triangle"/>
+                          </a:ln>
+                        </wps:spPr>
+                        <wps:style>
+                          <a:lnRef idx="1">
+                            <a:schemeClr val="accent1"/>
+                          </a:lnRef>
+                          <a:fillRef idx="0">
+                            <a:schemeClr val="accent1"/>
+                          </a:fillRef>
+                          <a:effectRef idx="0">
+                            <a:schemeClr val="accent1"/>
+                          </a:effectRef>
+                          <a:fontRef idx="minor">
+                            <a:schemeClr val="tx1"/>
+                          </a:fontRef>
+                        </wps:style>
+                        <wps:bodyPr/>
+                      </wps:wsp>
+                    </wpc:wpc>
+                  </a:graphicData>
+                </a:graphic>
+              </wp:inline>
+            </w:drawing>
+          </mc:Choice>
+          <mc:Fallback>
+            <w:pict>
+              <v:group w14:anchorId="3F443C4F" id="Zeichenbereich 6" o:spid="_x0000_s1029" editas="canvas" style="width:6in;height:629.7pt;mso-position-horizontal-relative:char;mso-position-vertical-relative:line" coordsize="54864,79971" o:gfxdata="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">
+                <v:shapetype id="_x0000_t75" coordsize="21600,21600" o:spt="75" o:preferrelative="t" path="m@4@5l@4@11@9@11@9@5xe" filled="f" stroked="f">
+                  <v:stroke joinstyle="miter"/>
+                  <v:formulas>
+                    <v:f eqn="if lineDrawn pixelLineWidth 0"/>
+                    <v:f eqn="sum @0 1 0"/>
+                    <v:f eqn="sum 0 0 @1"/>
+                    <v:f eqn="prod @2 1 2"/>
+                    <v:f eqn="prod @3 21600 pixelWidth"/>
+                    <v:f eqn="prod @3 21600 pixelHeight"/>
+                    <v:f eqn="sum @0 0 1"/>
+                    <v:f eqn="prod @6 1 2"/>
+                    <v:f eqn="prod @7 21600 pixelWidth"/>
+                    <v:f eqn="sum @8 21600 0"/>
+                    <v:f eqn="prod @7 21600 pixelHeight"/>
+                    <v:f eqn="sum @10 21600 0"/>
+                  </v:formulas>
+                  <v:path o:extrusionok="f" gradientshapeok="t" o:connecttype="rect"/>
+                  <o:lock v:ext="edit" aspectratio="t"/>
+                </v:shapetype>
+                <v:shape id="_x0000_s1030" type="#_x0000_t75" style="position:absolute;width:54864;height:79971;visibility:visible;mso-wrap-style:square">
+                  <v:fill o:detectmouseclick="t"/>
+                  <v:path o:connecttype="none"/>
+                </v:shape>
+                <v:shapetype id="_x0000_t112" coordsize="21600,21600" o:spt="112" path="m,l,21600r21600,l21600,xem2610,nfl2610,21600em18990,nfl18990,21600e">
+                  <v:stroke joinstyle="miter"/>
+                  <v:path o:extrusionok="f" gradientshapeok="t" o:connecttype="rect" textboxrect="2610,0,18990,21600"/>
+                </v:shapetype>
+                <v:shape id="Flussdiagramm: Vordefinierter Prozess 7" o:spid="_x0000_s1031" type="#_x0000_t112" style="position:absolute;left:18392;top:1813;width:13792;height:4956;visibility:visible;mso-wrap-style:square;v-text-anchor:middle" o:gfxdata="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" fillcolor="#4f81bd [3204]" strokecolor="#243f60 [1604]" strokeweight="2pt">
+                  <v:textbox inset="0,0,0,0">
+                    <w:txbxContent>
+                      <w:p>
+                        <w:pPr>
+                          <w:pStyle w:val="Diagrammtext"/>
+                          <w:rPr>
+                            <w:sz w:val="18"/>
+                          </w:rPr>
+                        </w:pPr>
+                        <w:proofErr w:type="spellStart"/>
+                        <w:r>
+                          <w:t>initButtons</w:t>
+                        </w:r>
+                        <w:proofErr w:type="spellEnd"/>
+                      </w:p>
+                    </w:txbxContent>
+                  </v:textbox>
+                </v:shape>
+                <v:shapetype id="_x0000_t110" coordsize="21600,21600" o:spt="110" path="m10800,l,10800,10800,21600,21600,10800xe">
+                  <v:stroke joinstyle="miter"/>
+                  <v:path gradientshapeok="t" o:connecttype="rect" textboxrect="5400,5400,16200,16200"/>
+                </v:shapetype>
+                <v:shape id="Flussdiagramm: Verzweigung 8" o:spid="_x0000_s1032" type="#_x0000_t110" style="position:absolute;left:14922;top:16757;width:20654;height:9205;visibility:visible;mso-wrap-style:square;v-text-anchor:middle" o:gfxdata="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" fillcolor="#4f81bd [3204]" strokecolor="#243f60 [1604]" strokeweight="2pt">
+                  <v:textbox inset="0,0,0,0">
+                    <w:txbxContent>
+                      <w:p>
+                        <w:pPr>
+                          <w:pStyle w:val="Diagrammtext"/>
+                        </w:pPr>
+                        <w:r>
+                          <w:t>BUTTON1</w:t>
+                        </w:r>
+                      </w:p>
+                      <w:p>
+                        <w:pPr>
+                          <w:pStyle w:val="Diagrammtext"/>
+                        </w:pPr>
+                        <w:proofErr w:type="spellStart"/>
+                        <w:r>
+                          <w:t>short</w:t>
+                        </w:r>
+                        <w:proofErr w:type="spellEnd"/>
+                        <w:r>
+                          <w:t xml:space="preserve"> </w:t>
+                        </w:r>
+                        <w:proofErr w:type="spellStart"/>
+                        <w:r>
+                          <w:t>pressed</w:t>
+                        </w:r>
+                        <w:proofErr w:type="spellEnd"/>
+                        <w:r>
+                          <w:t>?</w:t>
+                        </w:r>
+                      </w:p>
+                    </w:txbxContent>
+                  </v:textbox>
+                </v:shape>
+                <v:shapetype id="_x0000_t32" coordsize="21600,21600" o:spt="32" o:oned="t" path="m,l21600,21600e" filled="f">
+                  <v:path arrowok="t" fillok="f" o:connecttype="none"/>
+                  <o:lock v:ext="edit" shapetype="t"/>
+                </v:shapetype>
+                <v:shape id="Gerade Verbindung mit Pfeil 11" o:spid="_x0000_s1033" type="#_x0000_t32" style="position:absolute;left:25253;top:6769;width:35;height:3092;flip:x;visibility:visible;mso-wrap-style:square" o:connectortype="straight" o:gfxdata="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" strokecolor="#4579b8 [3044]">
+                  <v:stroke endarrow="block"/>
+                </v:shape>
+                <v:shapetype id="_x0000_t109" coordsize="21600,21600" o:spt="109" path="m,l,21600r21600,l21600,xe">
+                  <v:stroke joinstyle="miter"/>
+                  <v:path gradientshapeok="t" o:connecttype="rect"/>
+                </v:shapetype>
+                <v:shape id="Flussdiagramm: Prozess 12" o:spid="_x0000_s1034" type="#_x0000_t109" style="position:absolute;left:2195;top:22518;width:12629;height:4358;visibility:visible;mso-wrap-style:square;v-text-anchor:middle" o:gfxdata="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" fillcolor="#4f81bd [3204]" strokecolor="#243f60 [1604]" strokeweight="2pt">
+                  <v:textbox inset="0,0,0,0">
+                    <w:txbxContent>
+                      <w:p>
+                        <w:pPr>
+                          <w:pStyle w:val="Diagrammtext"/>
+                        </w:pPr>
+                        <w:r>
+                          <w:t>STARTCALC = 1</w:t>
+                        </w:r>
+                      </w:p>
+                    </w:txbxContent>
+                  </v:textbox>
+                </v:shape>
+                <v:shapetype id="_x0000_t33" coordsize="21600,21600" o:spt="33" o:oned="t" path="m,l21600,r,21600e" filled="f">
+                  <v:stroke joinstyle="miter"/>
+                  <v:path arrowok="t" fillok="f" o:connecttype="none"/>
+                  <o:lock v:ext="edit" shapetype="t"/>
+                </v:shapetype>
+                <v:shape id="Verbinder: gewinkelt 13" o:spid="_x0000_s1035" type="#_x0000_t33" style="position:absolute;left:8509;top:21360;width:6413;height:1158;rotation:180;flip:y;visibility:visible;mso-wrap-style:square" o:connectortype="elbow" o:gfxdata="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" strokecolor="#4579b8 [3044]">
+                  <v:stroke endarrow="block"/>
+                </v:shape>
+                <v:shape id="Textfeld 14" o:spid="_x0000_s1036" type="#_x0000_t202" style="position:absolute;left:11390;top:19070;width:2299;height:2294;visibility:visible;mso-wrap-style:square;v-text-anchor:middle" o:gfxdata="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" filled="f" stroked="f" strokeweight=".5pt">
+                  <v:textbox inset="0,0,0,0">
+                    <w:txbxContent>
+                      <w:p>
+                        <w:pPr>
+                          <w:pStyle w:val="Diagrammtext"/>
+                        </w:pPr>
+                        <w:r>
+                          <w:t>Ja</w:t>
+                        </w:r>
+                      </w:p>
+                    </w:txbxContent>
+                  </v:textbox>
+                </v:shape>
+                <v:shape id="Flussdiagramm: Verzweigung 30" o:spid="_x0000_s1037" type="#_x0000_t110" style="position:absolute;left:14856;top:34713;width:20720;height:9201;visibility:visible;mso-wrap-style:square;v-text-anchor:middle" o:gfxdata="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" fillcolor="#4f81bd [3204]" strokecolor="#243f60 [1604]" strokeweight="2pt">
+                  <v:textbox inset="0,0,0,0">
+                    <w:txbxContent>
+                      <w:p>
+                        <w:pPr>
+                          <w:pStyle w:val="Diagrammtext"/>
+                          <w:rPr>
+                            <w:sz w:val="24"/>
+                            <w:szCs w:val="24"/>
+                          </w:rPr>
+                        </w:pPr>
+                        <w:r>
+                          <w:t>BUTTON</w:t>
+                        </w:r>
+                        <w:r>
+                          <w:t>2</w:t>
+                        </w:r>
+                      </w:p>
+                      <w:p>
+                        <w:pPr>
+                          <w:pStyle w:val="Diagrammtext"/>
+                        </w:pPr>
+                        <w:proofErr w:type="spellStart"/>
+                        <w:r>
+                          <w:t>short</w:t>
+                        </w:r>
+                        <w:proofErr w:type="spellEnd"/>
+                        <w:r>
+                          <w:t xml:space="preserve"> </w:t>
+                        </w:r>
+                        <w:proofErr w:type="spellStart"/>
+                        <w:r>
+                          <w:t>pressed</w:t>
+                        </w:r>
+                        <w:proofErr w:type="spellEnd"/>
+                        <w:r>
+                          <w:t>?</w:t>
+                        </w:r>
+                      </w:p>
+                    </w:txbxContent>
+                  </v:textbox>
+                </v:shape>
+                <v:shape id="Gerade Verbindung mit Pfeil 15" o:spid="_x0000_s1038" type="#_x0000_t32" style="position:absolute;left:25216;top:25962;width:33;height:8751;flip:x;visibility:visible;mso-wrap-style:square" o:connectortype="straight" o:gfxdata="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" strokecolor="#4579b8 [3044]">
+                  <v:stroke endarrow="block"/>
+                </v:shape>
+                <v:shapetype id="_x0000_t34" coordsize="21600,21600" o:spt="34" o:oned="t" adj="10800" path="m,l@0,0@0,21600,21600,21600e" filled="f">
+                  <v:stroke joinstyle="miter"/>
+                  <v:formulas>
+                    <v:f eqn="val #0"/>
+                  </v:formulas>
+                  <v:path arrowok="t" fillok="f" o:connecttype="none"/>
+                  <v:handles>
+                    <v:h position="#0,center"/>
+                  </v:handles>
+                  <o:lock v:ext="edit" shapetype="t"/>
+                </v:shapetype>
+                <v:shape id="Verbinder: gewinkelt 16" o:spid="_x0000_s1039" type="#_x0000_t34" style="position:absolute;left:15892;top:25389;width:1941;height:16707;rotation:90;flip:x;visibility:visible;mso-wrap-style:square" o:connectortype="elbow" o:gfxdata="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" strokecolor="#4579b8 [3044]">
+                  <v:stroke endarrow="block"/>
+                </v:shape>
+                <v:shape id="Flussdiagramm: Prozess 31" o:spid="_x0000_s1040" type="#_x0000_t109" style="position:absolute;left:2059;top:40909;width:12624;height:4357;visibility:visible;mso-wrap-style:square;v-text-anchor:middle" o:gfxdata="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" fillcolor="#4f81bd [3204]" strokecolor="#243f60 [1604]" strokeweight="2pt">
+                  <v:textbox inset="0,0,0,0">
+                    <w:txbxContent>
+                      <w:p>
+                        <w:pPr>
+                          <w:pStyle w:val="Diagrammtext"/>
+                          <w:rPr>
+                            <w:sz w:val="24"/>
+                            <w:szCs w:val="24"/>
+                          </w:rPr>
+                        </w:pPr>
+                        <w:r>
+                          <w:t xml:space="preserve">STARTCALC = </w:t>
+                        </w:r>
+                        <w:r>
+                          <w:t>0</w:t>
+                        </w:r>
+                      </w:p>
+                    </w:txbxContent>
+                  </v:textbox>
+                </v:shape>
+                <v:shape id="Verbinder: gewinkelt 32" o:spid="_x0000_s1041" type="#_x0000_t33" style="position:absolute;left:8371;top:39313;width:6485;height:1596;rotation:180;flip:y;visibility:visible;mso-wrap-style:square" o:connectortype="elbow" o:gfxdata="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" strokecolor="#4579b8 [3044]">
+                  <v:stroke endarrow="block"/>
+                </v:shape>
+                <v:shape id="Textfeld 14" o:spid="_x0000_s1042" type="#_x0000_t202" style="position:absolute;left:11396;top:37472;width:2293;height:2292;visibility:visible;mso-wrap-style:square;v-text-anchor:middle" o:gfxdata="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" filled="f" stroked="f" strokeweight=".5pt">
+                  <v:textbox inset="0,0,0,0">
+                    <w:txbxContent>
+                      <w:p>
+                        <w:pPr>
+                          <w:pStyle w:val="Diagrammtext"/>
+                          <w:rPr>
+                            <w:sz w:val="24"/>
+                            <w:szCs w:val="24"/>
+                          </w:rPr>
+                        </w:pPr>
+                        <w:r>
+                          <w:t>Ja</w:t>
+                        </w:r>
+                      </w:p>
+                    </w:txbxContent>
+                  </v:textbox>
+                </v:shape>
+                <v:shape id="Textfeld 14" o:spid="_x0000_s1043" type="#_x0000_t202" style="position:absolute;left:25182;top:26882;width:3448;height:2292;visibility:visible;mso-wrap-style:square;v-text-anchor:middle" o:gfxdata="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" filled="f" stroked="f" strokeweight=".5pt">
+                  <v:textbox inset="0,0,0,0">
+                    <w:txbxContent>
+                      <w:p>
+                        <w:pPr>
+                          <w:pStyle w:val="Diagrammtext"/>
+                          <w:rPr>
+                            <w:sz w:val="24"/>
+                            <w:szCs w:val="24"/>
+                          </w:rPr>
+                        </w:pPr>
+                        <w:r>
+                          <w:t>Nein</w:t>
+                        </w:r>
+                      </w:p>
+                    </w:txbxContent>
+                  </v:textbox>
+                </v:shape>
+                <v:shape id="Textfeld 14" o:spid="_x0000_s1044" type="#_x0000_t202" style="position:absolute;left:25138;top:43974;width:3448;height:2292;visibility:visible;mso-wrap-style:square;v-text-anchor:middle" o:gfxdata="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" filled="f" stroked="f" strokeweight=".5pt">
+                  <v:textbox inset="0,0,0,0">
+                    <w:txbxContent>
+                      <w:p>
+                        <w:pPr>
+                          <w:pStyle w:val="Diagrammtext"/>
+                          <w:rPr>
+                            <w:sz w:val="24"/>
+                            <w:szCs w:val="24"/>
+                          </w:rPr>
+                        </w:pPr>
+                        <w:r>
+                          <w:t>Nein</w:t>
+                        </w:r>
+                      </w:p>
+                    </w:txbxContent>
+                  </v:textbox>
+                </v:shape>
+                <v:shape id="Gerade Verbindung mit Pfeil 36" o:spid="_x0000_s1045" type="#_x0000_t32" style="position:absolute;left:25184;top:43914;width:32;height:9627;flip:x;visibility:visible;mso-wrap-style:square" o:connectortype="straight" o:gfxdata="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" strokecolor="#4579b8 [3044]">
+                  <v:stroke endarrow="block"/>
+                </v:shape>
+                <v:shape id="Flussdiagramm: Verzweigung 37" o:spid="_x0000_s1046" type="#_x0000_t110" style="position:absolute;left:14824;top:53541;width:20720;height:9201;visibility:visible;mso-wrap-style:square;v-text-anchor:middle" o:gfxdata="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" fillcolor="#4f81bd [3204]" strokecolor="#243f60 [1604]" strokeweight="2pt">
+                  <v:textbox inset="0,0,0,0">
+                    <w:txbxContent>
+                      <w:p>
+                        <w:pPr>
+                          <w:pStyle w:val="Diagrammtext"/>
+                          <w:rPr>
+                            <w:sz w:val="24"/>
+                            <w:szCs w:val="24"/>
+                          </w:rPr>
+                        </w:pPr>
+                        <w:r>
+                          <w:t>BUTTON</w:t>
+                        </w:r>
+                        <w:r>
+                          <w:t>3</w:t>
+                        </w:r>
+                      </w:p>
+                      <w:p>
+                        <w:pPr>
+                          <w:pStyle w:val="Diagrammtext"/>
+                        </w:pPr>
+                        <w:proofErr w:type="spellStart"/>
+                        <w:r>
+                          <w:t>short</w:t>
+                        </w:r>
+                        <w:proofErr w:type="spellEnd"/>
+                        <w:r>
+                          <w:t xml:space="preserve"> </w:t>
+                        </w:r>
+                        <w:proofErr w:type="spellStart"/>
+                        <w:r>
+                          <w:t>pressed</w:t>
+                        </w:r>
+                        <w:proofErr w:type="spellEnd"/>
+                        <w:r>
+                          <w:t>?</w:t>
+                        </w:r>
+                      </w:p>
+                    </w:txbxContent>
+                  </v:textbox>
+                </v:shape>
+                <v:shape id="Verbinder: gewinkelt 38" o:spid="_x0000_s1047" type="#_x0000_t34" style="position:absolute;left:15521;top:43872;width:2516;height:16811;rotation:90;flip:x;visibility:visible;mso-wrap-style:square" o:connectortype="elbow" o:gfxdata="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" strokecolor="#4579b8 [3044]">
+                  <v:stroke endarrow="block"/>
+                </v:shape>
+                <v:shape id="Flussdiagramm: Prozess 39" o:spid="_x0000_s1048" type="#_x0000_t109" style="position:absolute;left:2195;top:28414;width:12629;height:4358;visibility:visible;mso-wrap-style:square;v-text-anchor:middle" o:gfxdata="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" fillcolor="#4f81bd [3204]" strokecolor="#243f60 [1604]" strokeweight="2pt">
+                  <v:textbox inset="0,0,0,0">
+                    <w:txbxContent>
+                      <w:p>
+                        <w:pPr>
+                          <w:pStyle w:val="Diagrammtext"/>
+                        </w:pPr>
+                        <w:r>
+                          <w:t xml:space="preserve">1ms </w:t>
+                        </w:r>
+                        <w:proofErr w:type="spellStart"/>
+                        <w:r>
+                          <w:t>Timer</w:t>
+                        </w:r>
+                        <w:proofErr w:type="spellEnd"/>
+                        <w:r>
+                          <w:t xml:space="preserve"> starten</w:t>
+                        </w:r>
+                      </w:p>
+                    </w:txbxContent>
+                  </v:textbox>
+                </v:shape>
+                <v:shape id="Gerade Verbindung mit Pfeil 17" o:spid="_x0000_s1049" type="#_x0000_t32" style="position:absolute;left:8509;top:26875;width:0;height:1537;visibility:visible;mso-wrap-style:square" o:connectortype="straight" o:gfxdata="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" strokecolor="#4579b8 [3044]">
+                  <v:stroke endarrow="block"/>
+                </v:shape>
+                <v:shape id="Flussdiagramm: Prozess 40" o:spid="_x0000_s1050" type="#_x0000_t109" style="position:absolute;left:2059;top:46666;width:12628;height:4358;visibility:visible;mso-wrap-style:square;v-text-anchor:middle" o:gfxdata="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" fillcolor="#4f81bd [3204]" strokecolor="#243f60 [1604]" strokeweight="2pt">
+                  <v:textbox inset="0,0,0,0">
+                    <w:txbxContent>
+                      <w:p>
+                        <w:pPr>
+                          <w:pStyle w:val="Diagrammtext"/>
+                        </w:pPr>
+                        <w:r>
+                          <w:t xml:space="preserve">1ms </w:t>
+                        </w:r>
+                        <w:proofErr w:type="spellStart"/>
+                        <w:r>
+                          <w:t>Timer</w:t>
+                        </w:r>
+                        <w:proofErr w:type="spellEnd"/>
+                        <w:r>
+                          <w:t xml:space="preserve"> stoppen</w:t>
+                        </w:r>
+                      </w:p>
+                    </w:txbxContent>
+                  </v:textbox>
+                </v:shape>
+                <v:shape id="Gerade Verbindung mit Pfeil 19" o:spid="_x0000_s1051" type="#_x0000_t32" style="position:absolute;left:8371;top:45262;width:2;height:1400;visibility:visible;mso-wrap-style:square" o:connectortype="straight" o:gfxdata="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" strokecolor="#4579b8 [3044]">
+                  <v:stroke endarrow="block"/>
+                </v:shape>
+                <v:shape id="Flussdiagramm: Prozess 41" o:spid="_x0000_s1052" type="#_x0000_t109" style="position:absolute;left:2186;top:62741;width:12624;height:4356;visibility:visible;mso-wrap-style:square;v-text-anchor:middle" o:gfxdata="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" fillcolor="#4f81bd [3204]" strokecolor="#243f60 [1604]" strokeweight="2pt">
+                  <v:textbox inset="0,0,0,0">
+                    <w:txbxContent>
+                      <w:p>
+                        <w:pPr>
+                          <w:pStyle w:val="Diagrammtext"/>
+                          <w:rPr>
+                            <w:sz w:val="24"/>
+                            <w:szCs w:val="24"/>
+                          </w:rPr>
+                        </w:pPr>
+                        <w:r>
+                          <w:t>RESETCALC</w:t>
+                        </w:r>
+                        <w:r>
+                          <w:t xml:space="preserve"> = </w:t>
+                        </w:r>
+                        <w:r>
+                          <w:t>1</w:t>
+                        </w:r>
+                      </w:p>
+                    </w:txbxContent>
+                  </v:textbox>
+                </v:shape>
+                <v:shape id="Verbinder: gewinkelt 42" o:spid="_x0000_s1053" type="#_x0000_t33" style="position:absolute;left:8498;top:58140;width:6326;height:4600;rotation:180;flip:y;visibility:visible;mso-wrap-style:square" o:connectortype="elbow" o:gfxdata="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" strokecolor="#4579b8 [3044]">
+                  <v:stroke endarrow="block"/>
+                </v:shape>
+                <v:shape id="Textfeld 14" o:spid="_x0000_s1054" type="#_x0000_t202" style="position:absolute;left:11390;top:55859;width:2292;height:2293;visibility:visible;mso-wrap-style:square;v-text-anchor:middle" o:gfxdata="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" filled="f" stroked="f" strokeweight=".5pt">
+                  <v:textbox inset="0,0,0,0">
+                    <w:txbxContent>
+                      <w:p>
+                        <w:pPr>
+                          <w:pStyle w:val="Diagrammtext"/>
+                          <w:rPr>
+                            <w:sz w:val="24"/>
+                            <w:szCs w:val="24"/>
+                          </w:rPr>
+                        </w:pPr>
+                        <w:r>
+                          <w:t>Ja</w:t>
+                        </w:r>
+                      </w:p>
+                    </w:txbxContent>
+                  </v:textbox>
+                </v:shape>
+                <v:shape id="Flussdiagramm: Vordefinierter Prozess 44" o:spid="_x0000_s1055" type="#_x0000_t112" style="position:absolute;left:18277;top:71950;width:13778;height:4956;visibility:visible;mso-wrap-style:square;v-text-anchor:middle" o:gfxdata="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" fillcolor="#4f81bd [3204]" strokecolor="#243f60 [1604]" strokeweight="2pt">
+                  <v:textbox inset="0,0,0,0">
+                    <w:txbxContent>
+                      <w:p>
+                        <w:pPr>
+                          <w:pStyle w:val="Diagrammtext"/>
+                          <w:rPr>
+                            <w:sz w:val="18"/>
+                          </w:rPr>
+                        </w:pPr>
+                        <w:r>
+                          <w:t>10ms Delay</w:t>
+                        </w:r>
+                      </w:p>
+                    </w:txbxContent>
+                  </v:textbox>
+                </v:shape>
+                <v:shape id="Verbinder: gewinkelt 45" o:spid="_x0000_s1056" type="#_x0000_t34" style="position:absolute;left:14406;top:61188;width:4852;height:16668;rotation:90;flip:x;visibility:visible;mso-wrap-style:square" o:connectortype="elbow" o:gfxdata="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" strokecolor="#4579b8 [3044]">
+                  <v:stroke endarrow="block"/>
+                </v:shape>
+                <v:shape id="Gerade Verbindung mit Pfeil 46" o:spid="_x0000_s1057" type="#_x0000_t32" style="position:absolute;left:25166;top:62740;width:18;height:9208;flip:x;visibility:visible;mso-wrap-style:square" o:connectortype="straight" o:gfxdata="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" strokecolor="#4579b8 [3044]">
+                  <v:stroke endarrow="block"/>
+                </v:shape>
+                <v:shape id="Textfeld 14" o:spid="_x0000_s1058" type="#_x0000_t202" style="position:absolute;left:25173;top:62756;width:3448;height:2292;visibility:visible;mso-wrap-style:square;v-text-anchor:middle" o:gfxdata="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" filled="f" stroked="f" strokeweight=".5pt">
+                  <v:textbox inset="0,0,0,0">
+                    <w:txbxContent>
+                      <w:p>
+                        <w:pPr>
+                          <w:pStyle w:val="Diagrammtext"/>
+                          <w:rPr>
+                            <w:sz w:val="24"/>
+                            <w:szCs w:val="24"/>
+                          </w:rPr>
+                        </w:pPr>
+                        <w:r>
+                          <w:t>Nein</w:t>
+                        </w:r>
+                      </w:p>
+                    </w:txbxContent>
+                  </v:textbox>
+                </v:shape>
+                <v:shape id="Flussdiagramm: Vordefinierter Prozess 48" o:spid="_x0000_s1059" type="#_x0000_t112" style="position:absolute;left:18364;top:9861;width:13778;height:4956;visibility:visible;mso-wrap-style:square;v-text-anchor:middle" o:gfxdata="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" fillcolor="#4f81bd [3204]" strokecolor="#243f60 [1604]" strokeweight="2pt">
+                  <v:textbox inset="0,0,0,0">
+                    <w:txbxContent>
+                      <w:p>
+                        <w:pPr>
+                          <w:pStyle w:val="Diagrammtext"/>
+                          <w:rPr>
+                            <w:sz w:val="18"/>
+                          </w:rPr>
+                        </w:pPr>
+                        <w:proofErr w:type="spellStart"/>
+                        <w:r>
+                          <w:t>updateButtons</w:t>
+                        </w:r>
+                        <w:proofErr w:type="spellEnd"/>
+                      </w:p>
+                    </w:txbxContent>
+                  </v:textbox>
+                </v:shape>
+                <v:shape id="Gerade Verbindung mit Pfeil 49" o:spid="_x0000_s1060" type="#_x0000_t32" style="position:absolute;left:25253;top:14817;width:35;height:1953;visibility:visible;mso-wrap-style:square" o:connectortype="straight" o:gfxdata="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" strokecolor="#4579b8 [3044]">
+                  <v:stroke endarrow="block"/>
+                </v:shape>
+                <v:shapetype id="_x0000_t35" coordsize="21600,21600" o:spt="35" o:oned="t" adj="10800,10800" path="m,l@0,0@0@1,21600@1,21600,21600e" filled="f">
+                  <v:stroke joinstyle="miter"/>
+                  <v:formulas>
+                    <v:f eqn="val #0"/>
+                    <v:f eqn="val #1"/>
+                    <v:f eqn="mid #0 width"/>
+                    <v:f eqn="prod #1 1 2"/>
+                  </v:formulas>
+                  <v:path arrowok="t" fillok="f" o:connecttype="none"/>
+                  <v:handles>
+                    <v:h position="#0,@3"/>
+                    <v:h position="@2,#1"/>
+                  </v:handles>
+                  <o:lock v:ext="edit" shapetype="t"/>
+                </v:shapetype>
+                <v:shape id="Verbinder: gewinkelt 50" o:spid="_x0000_s1061" type="#_x0000_t35" style="position:absolute;left:-3569;top:41196;width:64567;height:6854;rotation:90;flip:x y;visibility:visible;mso-wrap-style:square" o:connectortype="elbow" o:gfxdata="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" adj="-718,49816" strokecolor="#4579b8 [3044]">
+                  <v:stroke endarrow="block"/>
+                </v:shape>
+                <w10:anchorlock/>
+              </v:group>
+            </w:pict>
+          </mc:Fallback>
+        </mc:AlternateContent>
+      </w:r>
+      <w:bookmarkStart w:id="3" w:name="_GoBack"/>
+      <w:bookmarkEnd w:id="3"/>
+    </w:p>
     <w:p>
       <w:pPr>
+        <w:spacing w:before="0" w:line="240" w:lineRule="auto"/>
+        <w:jc w:val="left"/>
+      </w:pPr>
+      <w:r>
+        <w:lastRenderedPageBreak/>
+        <w:br w:type="page"/>
+      </w:r>
+    </w:p>
+    <w:p>
+      <w:pPr>
         <w:pStyle w:val="berschrift1"/>
       </w:pPr>
-      <w:bookmarkStart w:id="9" w:name="_Toc5647192"/>
+      <w:bookmarkStart w:id="4" w:name="_Toc6135136"/>
+      <w:r>
+        <w:lastRenderedPageBreak/>
+        <w:t>Fazit</w:t>
+      </w:r>
+      <w:bookmarkEnd w:id="4"/>
+    </w:p>
+    <w:p>
+      <w:pPr>
+        <w:pStyle w:val="berschrift1"/>
+      </w:pPr>
+      <w:bookmarkStart w:id="5" w:name="_Toc6135137"/>
       <w:r>
         <w:lastRenderedPageBreak/>
         <w:t>Reflexion</w:t>
       </w:r>
-      <w:bookmarkEnd w:id="9"/>
+      <w:bookmarkEnd w:id="5"/>
     </w:p>
     <w:p/>
     <w:p>
@@ -1721,8 +2903,8 @@
           <w:numId w:val="0"/>
         </w:numPr>
         <w:sectPr>
-          <w:headerReference w:type="default" r:id="rId9"/>
-          <w:headerReference w:type="first" r:id="rId10"/>
+          <w:headerReference w:type="default" r:id="rId10"/>
+          <w:headerReference w:type="first" r:id="rId11"/>
           <w:type w:val="continuous"/>
           <w:pgSz w:w="11906" w:h="16838" w:code="9"/>
           <w:pgMar w:top="1418" w:right="1416" w:bottom="1134" w:left="1701" w:header="720" w:footer="720" w:gutter="0"/>
@@ -1733,7 +2915,7 @@
     </w:p>
     <w:p/>
     <w:sectPr>
-      <w:headerReference w:type="first" r:id="rId11"/>
+      <w:headerReference w:type="first" r:id="rId12"/>
       <w:type w:val="continuous"/>
       <w:pgSz w:w="11906" w:h="16838" w:code="9"/>
       <w:pgMar w:top="1418" w:right="1418" w:bottom="1134" w:left="1985" w:header="720" w:footer="720" w:gutter="0"/>
@@ -1831,7 +3013,7 @@
       <w:rPr>
         <w:noProof/>
       </w:rPr>
-      <w:instrText>3</w:instrText>
+      <w:instrText>2</w:instrText>
     </w:r>
     <w:r>
       <w:rPr>
@@ -1870,7 +3052,7 @@
       <w:rPr>
         <w:noProof/>
       </w:rPr>
-      <w:instrText>3</w:instrText>
+      <w:instrText>2</w:instrText>
     </w:r>
     <w:r>
       <w:rPr>
@@ -1888,7 +3070,7 @@
       <w:rPr>
         <w:noProof/>
       </w:rPr>
-      <w:instrText>3</w:instrText>
+      <w:instrText>2</w:instrText>
     </w:r>
     <w:r>
       <w:instrText xml:space="preserve"> </w:instrText>
@@ -1906,7 +3088,7 @@
       <w:rPr>
         <w:noProof/>
       </w:rPr>
-      <w:t xml:space="preserve">3 </w:t>
+      <w:t xml:space="preserve">2 </w:t>
     </w:r>
     <w:r>
       <w:fldChar w:fldCharType="end"/>
@@ -1933,7 +3115,7 @@
       <w:rPr>
         <w:noProof/>
       </w:rPr>
-      <w:t>Reflexion</w:t>
+      <w:t>Tasks</w:t>
     </w:r>
     <w:r>
       <w:rPr>
@@ -3208,6 +4390,7 @@
     <w:lsdException w:name="HTML Sample" w:semiHidden="1" w:unhideWhenUsed="1"/>
     <w:lsdException w:name="HTML Typewriter" w:semiHidden="1" w:unhideWhenUsed="1"/>
     <w:lsdException w:name="HTML Variable" w:semiHidden="1" w:unhideWhenUsed="1"/>
+    <w:lsdException w:name="Normal Table" w:semiHidden="1" w:unhideWhenUsed="1"/>
     <w:lsdException w:name="annotation subject" w:semiHidden="1" w:unhideWhenUsed="1"/>
     <w:lsdException w:name="No List" w:semiHidden="1" w:unhideWhenUsed="1"/>
     <w:lsdException w:name="Outline List 1" w:semiHidden="1" w:unhideWhenUsed="1"/>
@@ -3254,8 +4437,10 @@
     <w:lsdException w:name="Table Subtle 2" w:semiHidden="1" w:unhideWhenUsed="1"/>
     <w:lsdException w:name="Table Web 1" w:semiHidden="1" w:unhideWhenUsed="1"/>
     <w:lsdException w:name="Table Web 2" w:semiHidden="1" w:unhideWhenUsed="1"/>
+    <w:lsdException w:name="Table Web 3" w:semiHidden="1" w:unhideWhenUsed="1"/>
     <w:lsdException w:name="Balloon Text" w:semiHidden="1" w:unhideWhenUsed="1"/>
     <w:lsdException w:name="Table Grid" w:uiPriority="59"/>
+    <w:lsdException w:name="Table Theme" w:semiHidden="1" w:unhideWhenUsed="1"/>
     <w:lsdException w:name="Placeholder Text" w:semiHidden="1"/>
     <w:lsdException w:name="No Spacing" w:uiPriority="1"/>
     <w:lsdException w:name="Light Shading" w:uiPriority="60"/>
@@ -4719,6 +5904,30 @@
       <w:ind w:left="720"/>
       <w:contextualSpacing/>
     </w:pPr>
+  </w:style>
+  <w:style w:type="paragraph" w:customStyle="1" w:styleId="Diagrammtext">
+    <w:name w:val="Diagrammtext"/>
+    <w:basedOn w:val="Standard"/>
+    <w:link w:val="DiagrammtextZchn"/>
+    <w:qFormat/>
+    <w:rsid w:val="00FA3726"/>
+    <w:pPr>
+      <w:spacing w:before="0"/>
+      <w:jc w:val="center"/>
+    </w:pPr>
+    <w:rPr>
+      <w:sz w:val="20"/>
+    </w:rPr>
+  </w:style>
+  <w:style w:type="character" w:customStyle="1" w:styleId="DiagrammtextZchn">
+    <w:name w:val="Diagrammtext Zchn"/>
+    <w:basedOn w:val="Absatz-Standardschriftart"/>
+    <w:link w:val="Diagrammtext"/>
+    <w:rsid w:val="00FA3726"/>
+    <w:rPr>
+      <w:rFonts w:ascii="Verdana" w:hAnsi="Verdana"/>
+      <w:lang w:val="de-CH"/>
+    </w:rPr>
   </w:style>
 </w:styles>
 </file>
@@ -5013,7 +6222,7 @@
 </file>
 
 <file path=customXml/itemProps1.xml><?xml version="1.0" encoding="utf-8"?>
-<ds:datastoreItem xmlns:ds="http://schemas.openxmlformats.org/officeDocument/2006/customXml" ds:itemID="{AFB5A8B1-C49A-4266-9EA5-72B478005902}">
+<ds:datastoreItem xmlns:ds="http://schemas.openxmlformats.org/officeDocument/2006/customXml" ds:itemID="{67E0DFDA-F1A6-445C-A1D5-7AB15FC3FA35}">
   <ds:schemaRefs>
     <ds:schemaRef ds:uri="http://schemas.openxmlformats.org/officeDocument/2006/bibliography"/>
   </ds:schemaRefs>

</xml_diff>